<commit_message>
continue work with CLI Futures
</commit_message>
<xml_diff>
--- a/docs/CLI_Future.docx
+++ b/docs/CLI_Future.docx
@@ -4,7 +4,7 @@
   <w:body>
     <w:p>
       <w:pPr>
-        <w:pStyle w:val="style0"/>
+        <w:pStyle w:val="Normal"/>
         <w:jc w:val="center"/>
         <w:rPr/>
       </w:pPr>
@@ -15,17 +15,17 @@
     </w:p>
     <w:p>
       <w:pPr>
-        <w:pStyle w:val="style0"/>
-        <w:jc w:val="both"/>
-        <w:rPr/>
-      </w:pPr>
-      <w:r>
-        <w:rPr/>
-      </w:r>
-    </w:p>
-    <w:p>
-      <w:pPr>
-        <w:pStyle w:val="style0"/>
+        <w:pStyle w:val="Normal"/>
+        <w:jc w:val="both"/>
+        <w:rPr/>
+      </w:pPr>
+      <w:r>
+        <w:rPr/>
+      </w:r>
+    </w:p>
+    <w:p>
+      <w:pPr>
+        <w:pStyle w:val="Normal"/>
         <w:jc w:val="both"/>
         <w:rPr/>
       </w:pPr>
@@ -36,7 +36,7 @@
     </w:p>
     <w:p>
       <w:pPr>
-        <w:pStyle w:val="style0"/>
+        <w:pStyle w:val="Normal"/>
         <w:numPr>
           <w:ilvl w:val="0"/>
           <w:numId w:val="1"/>
@@ -51,7 +51,7 @@
     </w:p>
     <w:p>
       <w:pPr>
-        <w:pStyle w:val="style0"/>
+        <w:pStyle w:val="Normal"/>
         <w:numPr>
           <w:ilvl w:val="0"/>
           <w:numId w:val="1"/>
@@ -66,7 +66,7 @@
     </w:p>
     <w:p>
       <w:pPr>
-        <w:pStyle w:val="style0"/>
+        <w:pStyle w:val="Normal"/>
         <w:numPr>
           <w:ilvl w:val="0"/>
           <w:numId w:val="1"/>
@@ -81,7 +81,7 @@
     </w:p>
     <w:p>
       <w:pPr>
-        <w:pStyle w:val="style0"/>
+        <w:pStyle w:val="Normal"/>
         <w:numPr>
           <w:ilvl w:val="0"/>
           <w:numId w:val="1"/>
@@ -96,17 +96,17 @@
     </w:p>
     <w:p>
       <w:pPr>
-        <w:pStyle w:val="style0"/>
-        <w:jc w:val="both"/>
-        <w:rPr/>
-      </w:pPr>
-      <w:r>
-        <w:rPr/>
-      </w:r>
-    </w:p>
-    <w:p>
-      <w:pPr>
-        <w:pStyle w:val="style0"/>
+        <w:pStyle w:val="Normal"/>
+        <w:jc w:val="both"/>
+        <w:rPr/>
+      </w:pPr>
+      <w:r>
+        <w:rPr/>
+      </w:r>
+    </w:p>
+    <w:p>
+      <w:pPr>
+        <w:pStyle w:val="Normal"/>
         <w:jc w:val="both"/>
         <w:rPr/>
       </w:pPr>
@@ -117,7 +117,7 @@
     </w:p>
     <w:p>
       <w:pPr>
-        <w:pStyle w:val="style0"/>
+        <w:pStyle w:val="Normal"/>
         <w:numPr>
           <w:ilvl w:val="0"/>
           <w:numId w:val="2"/>
@@ -128,22 +128,114 @@
       <w:r>
         <w:rPr/>
         <w:t>Возможно, выполнение команд, взаимодействующих с железом в отдельной песочнице: в отдельном процессе, на отдельном узле и т.д.</w:t>
+      </w:r>
+    </w:p>
+    <w:p>
+      <w:pPr>
+        <w:pStyle w:val="Normal"/>
+        <w:numPr>
+          <w:ilvl w:val="0"/>
+          <w:numId w:val="2"/>
+        </w:numPr>
+        <w:jc w:val="both"/>
+        <w:rPr/>
+      </w:pPr>
+      <w:r>
+        <w:rPr/>
+        <w:t>Возможно, запрос информации о командах терминального клиента с терминального клиента, а не использование команд-заглушек на стороне cli сервиса.</w:t>
+      </w:r>
+    </w:p>
+    <w:p>
+      <w:pPr>
+        <w:pStyle w:val="Normal"/>
+        <w:numPr>
+          <w:ilvl w:val="0"/>
+          <w:numId w:val="2"/>
+        </w:numPr>
+        <w:jc w:val="both"/>
+        <w:rPr/>
+      </w:pPr>
+      <w:r>
+        <w:rPr/>
+        <w:t>Возможно, использование локального хранилища для пользовательских настроек и истории.</w:t>
+      </w:r>
+    </w:p>
+    <w:p>
+      <w:pPr>
+        <w:pStyle w:val="Normal"/>
+        <w:numPr>
+          <w:ilvl w:val="0"/>
+          <w:numId w:val="2"/>
+        </w:numPr>
+        <w:jc w:val="both"/>
+        <w:rPr/>
+      </w:pPr>
+      <w:r>
+        <w:rPr/>
+        <w:t>Возможно, использование локального хранилища для хранения набора скриптов пользователя.</w:t>
+      </w:r>
+    </w:p>
+    <w:p>
+      <w:pPr>
+        <w:pStyle w:val="Normal"/>
+        <w:numPr>
+          <w:ilvl w:val="0"/>
+          <w:numId w:val="2"/>
+        </w:numPr>
+        <w:jc w:val="both"/>
+        <w:rPr/>
+      </w:pPr>
+      <w:r>
+        <w:rPr/>
+        <w:t>Возможно, использование единой системы аутентификации на основе пользователей Linux.</w:t>
+      </w:r>
+    </w:p>
+    <w:p>
+      <w:pPr>
+        <w:pStyle w:val="Normal"/>
+        <w:jc w:val="both"/>
+        <w:rPr/>
+      </w:pPr>
+      <w:r>
+        <w:rPr/>
+      </w:r>
+    </w:p>
+    <w:p>
+      <w:pPr>
+        <w:pStyle w:val="Normal"/>
+        <w:jc w:val="both"/>
+        <w:rPr/>
+      </w:pPr>
+      <w:r>
+        <w:rPr/>
+        <w:t>Команды:</w:t>
+      </w:r>
+    </w:p>
+    <w:p>
+      <w:pPr>
+        <w:pStyle w:val="Normal"/>
+        <w:jc w:val="both"/>
+        <w:rPr/>
+      </w:pPr>
+      <w:r>
+        <w:rPr/>
       </w:r>
     </w:p>
     <w:sectPr>
       <w:type w:val="nextPage"/>
-      <w:pgSz w:h="16838" w:w="11906"/>
-      <w:pgMar w:bottom="1134" w:footer="0" w:gutter="0" w:header="0" w:left="1134" w:right="1134" w:top="1134"/>
+      <w:pgSz w:w="11906" w:h="16838"/>
+      <w:pgMar w:left="1134" w:right="1134" w:header="0" w:top="1134" w:footer="0" w:bottom="1134" w:gutter="0"/>
       <w:pgNumType w:fmt="decimal"/>
       <w:formProt w:val="false"/>
       <w:textDirection w:val="lrTb"/>
+      <w:docGrid w:type="default" w:linePitch="240" w:charSpace="4294961151"/>
     </w:sectPr>
   </w:body>
 </w:document>
 </file>
 
 <file path=word/numbering.xml><?xml version="1.0" encoding="utf-8"?>
-<w:numbering xmlns:o="urn:schemas-microsoft-com:office:office" xmlns:r="http://schemas.openxmlformats.org/officeDocument/2006/relationships" xmlns:v="urn:schemas-microsoft-com:vml" xmlns:w="http://schemas.openxmlformats.org/wordprocessingml/2006/main">
+<w:numbering xmlns:w="http://schemas.openxmlformats.org/wordprocessingml/2006/main" xmlns:o="urn:schemas-microsoft-com:office:office" xmlns:r="http://schemas.openxmlformats.org/officeDocument/2006/relationships" xmlns:v="urn:schemas-microsoft-com:vml">
   <w:abstractNum w:abstractNumId="1">
     <w:lvl w:ilvl="0">
       <w:start w:val="1"/>
@@ -152,12 +244,12 @@
       <w:lvlJc w:val="left"/>
       <w:pPr>
         <w:tabs>
-          <w:tab w:pos="720" w:val="num"/>
-        </w:tabs>
-        <w:ind w:hanging="360" w:left="720"/>
-      </w:pPr>
-      <w:rPr>
-        <w:rFonts w:ascii="Symbol" w:cs="Symbol" w:hAnsi="Symbol" w:hint="default"/>
+          <w:tab w:val="num" w:pos="720"/>
+        </w:tabs>
+        <w:ind w:left="720" w:hanging="360"/>
+      </w:pPr>
+      <w:rPr>
+        <w:rFonts w:ascii="Symbol" w:hAnsi="Symbol" w:cs="Symbol" w:hint="default"/>
       </w:rPr>
     </w:lvl>
     <w:lvl w:ilvl="1">
@@ -167,12 +259,12 @@
       <w:lvlJc w:val="left"/>
       <w:pPr>
         <w:tabs>
-          <w:tab w:pos="1080" w:val="num"/>
-        </w:tabs>
-        <w:ind w:hanging="360" w:left="1080"/>
-      </w:pPr>
-      <w:rPr>
-        <w:rFonts w:ascii="OpenSymbol" w:cs="OpenSymbol" w:hAnsi="OpenSymbol" w:hint="default"/>
+          <w:tab w:val="num" w:pos="1080"/>
+        </w:tabs>
+        <w:ind w:left="1080" w:hanging="360"/>
+      </w:pPr>
+      <w:rPr>
+        <w:rFonts w:ascii="OpenSymbol" w:hAnsi="OpenSymbol" w:cs="OpenSymbol" w:hint="default"/>
       </w:rPr>
     </w:lvl>
     <w:lvl w:ilvl="2">
@@ -182,12 +274,12 @@
       <w:lvlJc w:val="left"/>
       <w:pPr>
         <w:tabs>
-          <w:tab w:pos="1440" w:val="num"/>
-        </w:tabs>
-        <w:ind w:hanging="360" w:left="1440"/>
-      </w:pPr>
-      <w:rPr>
-        <w:rFonts w:ascii="OpenSymbol" w:cs="OpenSymbol" w:hAnsi="OpenSymbol" w:hint="default"/>
+          <w:tab w:val="num" w:pos="1440"/>
+        </w:tabs>
+        <w:ind w:left="1440" w:hanging="360"/>
+      </w:pPr>
+      <w:rPr>
+        <w:rFonts w:ascii="OpenSymbol" w:hAnsi="OpenSymbol" w:cs="OpenSymbol" w:hint="default"/>
       </w:rPr>
     </w:lvl>
     <w:lvl w:ilvl="3">
@@ -197,12 +289,12 @@
       <w:lvlJc w:val="left"/>
       <w:pPr>
         <w:tabs>
-          <w:tab w:pos="1800" w:val="num"/>
-        </w:tabs>
-        <w:ind w:hanging="360" w:left="1800"/>
-      </w:pPr>
-      <w:rPr>
-        <w:rFonts w:ascii="Symbol" w:cs="Symbol" w:hAnsi="Symbol" w:hint="default"/>
+          <w:tab w:val="num" w:pos="1800"/>
+        </w:tabs>
+        <w:ind w:left="1800" w:hanging="360"/>
+      </w:pPr>
+      <w:rPr>
+        <w:rFonts w:ascii="Symbol" w:hAnsi="Symbol" w:cs="Symbol" w:hint="default"/>
       </w:rPr>
     </w:lvl>
     <w:lvl w:ilvl="4">
@@ -212,12 +304,12 @@
       <w:lvlJc w:val="left"/>
       <w:pPr>
         <w:tabs>
-          <w:tab w:pos="2160" w:val="num"/>
-        </w:tabs>
-        <w:ind w:hanging="360" w:left="2160"/>
-      </w:pPr>
-      <w:rPr>
-        <w:rFonts w:ascii="OpenSymbol" w:cs="OpenSymbol" w:hAnsi="OpenSymbol" w:hint="default"/>
+          <w:tab w:val="num" w:pos="2160"/>
+        </w:tabs>
+        <w:ind w:left="2160" w:hanging="360"/>
+      </w:pPr>
+      <w:rPr>
+        <w:rFonts w:ascii="OpenSymbol" w:hAnsi="OpenSymbol" w:cs="OpenSymbol" w:hint="default"/>
       </w:rPr>
     </w:lvl>
     <w:lvl w:ilvl="5">
@@ -227,12 +319,12 @@
       <w:lvlJc w:val="left"/>
       <w:pPr>
         <w:tabs>
-          <w:tab w:pos="2520" w:val="num"/>
-        </w:tabs>
-        <w:ind w:hanging="360" w:left="2520"/>
-      </w:pPr>
-      <w:rPr>
-        <w:rFonts w:ascii="OpenSymbol" w:cs="OpenSymbol" w:hAnsi="OpenSymbol" w:hint="default"/>
+          <w:tab w:val="num" w:pos="2520"/>
+        </w:tabs>
+        <w:ind w:left="2520" w:hanging="360"/>
+      </w:pPr>
+      <w:rPr>
+        <w:rFonts w:ascii="OpenSymbol" w:hAnsi="OpenSymbol" w:cs="OpenSymbol" w:hint="default"/>
       </w:rPr>
     </w:lvl>
     <w:lvl w:ilvl="6">
@@ -242,12 +334,12 @@
       <w:lvlJc w:val="left"/>
       <w:pPr>
         <w:tabs>
-          <w:tab w:pos="2880" w:val="num"/>
-        </w:tabs>
-        <w:ind w:hanging="360" w:left="2880"/>
-      </w:pPr>
-      <w:rPr>
-        <w:rFonts w:ascii="Symbol" w:cs="Symbol" w:hAnsi="Symbol" w:hint="default"/>
+          <w:tab w:val="num" w:pos="2880"/>
+        </w:tabs>
+        <w:ind w:left="2880" w:hanging="360"/>
+      </w:pPr>
+      <w:rPr>
+        <w:rFonts w:ascii="Symbol" w:hAnsi="Symbol" w:cs="Symbol" w:hint="default"/>
       </w:rPr>
     </w:lvl>
     <w:lvl w:ilvl="7">
@@ -257,12 +349,12 @@
       <w:lvlJc w:val="left"/>
       <w:pPr>
         <w:tabs>
-          <w:tab w:pos="3240" w:val="num"/>
-        </w:tabs>
-        <w:ind w:hanging="360" w:left="3240"/>
-      </w:pPr>
-      <w:rPr>
-        <w:rFonts w:ascii="OpenSymbol" w:cs="OpenSymbol" w:hAnsi="OpenSymbol" w:hint="default"/>
+          <w:tab w:val="num" w:pos="3240"/>
+        </w:tabs>
+        <w:ind w:left="3240" w:hanging="360"/>
+      </w:pPr>
+      <w:rPr>
+        <w:rFonts w:ascii="OpenSymbol" w:hAnsi="OpenSymbol" w:cs="OpenSymbol" w:hint="default"/>
       </w:rPr>
     </w:lvl>
     <w:lvl w:ilvl="8">
@@ -272,12 +364,12 @@
       <w:lvlJc w:val="left"/>
       <w:pPr>
         <w:tabs>
-          <w:tab w:pos="3600" w:val="num"/>
-        </w:tabs>
-        <w:ind w:hanging="360" w:left="3600"/>
-      </w:pPr>
-      <w:rPr>
-        <w:rFonts w:ascii="OpenSymbol" w:cs="OpenSymbol" w:hAnsi="OpenSymbol" w:hint="default"/>
+          <w:tab w:val="num" w:pos="3600"/>
+        </w:tabs>
+        <w:ind w:left="3600" w:hanging="360"/>
+      </w:pPr>
+      <w:rPr>
+        <w:rFonts w:ascii="OpenSymbol" w:hAnsi="OpenSymbol" w:cs="OpenSymbol" w:hint="default"/>
       </w:rPr>
     </w:lvl>
   </w:abstractNum>
@@ -289,12 +381,12 @@
       <w:lvlJc w:val="left"/>
       <w:pPr>
         <w:tabs>
-          <w:tab w:pos="720" w:val="num"/>
-        </w:tabs>
-        <w:ind w:hanging="360" w:left="720"/>
-      </w:pPr>
-      <w:rPr>
-        <w:rFonts w:ascii="Symbol" w:cs="Symbol" w:hAnsi="Symbol" w:hint="default"/>
+          <w:tab w:val="num" w:pos="720"/>
+        </w:tabs>
+        <w:ind w:left="720" w:hanging="360"/>
+      </w:pPr>
+      <w:rPr>
+        <w:rFonts w:ascii="Symbol" w:hAnsi="Symbol" w:cs="Symbol" w:hint="default"/>
       </w:rPr>
     </w:lvl>
     <w:lvl w:ilvl="1">
@@ -304,12 +396,12 @@
       <w:lvlJc w:val="left"/>
       <w:pPr>
         <w:tabs>
-          <w:tab w:pos="1080" w:val="num"/>
-        </w:tabs>
-        <w:ind w:hanging="360" w:left="1080"/>
-      </w:pPr>
-      <w:rPr>
-        <w:rFonts w:ascii="OpenSymbol" w:cs="OpenSymbol" w:hAnsi="OpenSymbol" w:hint="default"/>
+          <w:tab w:val="num" w:pos="1080"/>
+        </w:tabs>
+        <w:ind w:left="1080" w:hanging="360"/>
+      </w:pPr>
+      <w:rPr>
+        <w:rFonts w:ascii="OpenSymbol" w:hAnsi="OpenSymbol" w:cs="OpenSymbol" w:hint="default"/>
       </w:rPr>
     </w:lvl>
     <w:lvl w:ilvl="2">
@@ -319,12 +411,12 @@
       <w:lvlJc w:val="left"/>
       <w:pPr>
         <w:tabs>
-          <w:tab w:pos="1440" w:val="num"/>
-        </w:tabs>
-        <w:ind w:hanging="360" w:left="1440"/>
-      </w:pPr>
-      <w:rPr>
-        <w:rFonts w:ascii="OpenSymbol" w:cs="OpenSymbol" w:hAnsi="OpenSymbol" w:hint="default"/>
+          <w:tab w:val="num" w:pos="1440"/>
+        </w:tabs>
+        <w:ind w:left="1440" w:hanging="360"/>
+      </w:pPr>
+      <w:rPr>
+        <w:rFonts w:ascii="OpenSymbol" w:hAnsi="OpenSymbol" w:cs="OpenSymbol" w:hint="default"/>
       </w:rPr>
     </w:lvl>
     <w:lvl w:ilvl="3">
@@ -334,12 +426,12 @@
       <w:lvlJc w:val="left"/>
       <w:pPr>
         <w:tabs>
-          <w:tab w:pos="1800" w:val="num"/>
-        </w:tabs>
-        <w:ind w:hanging="360" w:left="1800"/>
-      </w:pPr>
-      <w:rPr>
-        <w:rFonts w:ascii="Symbol" w:cs="Symbol" w:hAnsi="Symbol" w:hint="default"/>
+          <w:tab w:val="num" w:pos="1800"/>
+        </w:tabs>
+        <w:ind w:left="1800" w:hanging="360"/>
+      </w:pPr>
+      <w:rPr>
+        <w:rFonts w:ascii="Symbol" w:hAnsi="Symbol" w:cs="Symbol" w:hint="default"/>
       </w:rPr>
     </w:lvl>
     <w:lvl w:ilvl="4">
@@ -349,12 +441,12 @@
       <w:lvlJc w:val="left"/>
       <w:pPr>
         <w:tabs>
-          <w:tab w:pos="2160" w:val="num"/>
-        </w:tabs>
-        <w:ind w:hanging="360" w:left="2160"/>
-      </w:pPr>
-      <w:rPr>
-        <w:rFonts w:ascii="OpenSymbol" w:cs="OpenSymbol" w:hAnsi="OpenSymbol" w:hint="default"/>
+          <w:tab w:val="num" w:pos="2160"/>
+        </w:tabs>
+        <w:ind w:left="2160" w:hanging="360"/>
+      </w:pPr>
+      <w:rPr>
+        <w:rFonts w:ascii="OpenSymbol" w:hAnsi="OpenSymbol" w:cs="OpenSymbol" w:hint="default"/>
       </w:rPr>
     </w:lvl>
     <w:lvl w:ilvl="5">
@@ -364,12 +456,12 @@
       <w:lvlJc w:val="left"/>
       <w:pPr>
         <w:tabs>
-          <w:tab w:pos="2520" w:val="num"/>
-        </w:tabs>
-        <w:ind w:hanging="360" w:left="2520"/>
-      </w:pPr>
-      <w:rPr>
-        <w:rFonts w:ascii="OpenSymbol" w:cs="OpenSymbol" w:hAnsi="OpenSymbol" w:hint="default"/>
+          <w:tab w:val="num" w:pos="2520"/>
+        </w:tabs>
+        <w:ind w:left="2520" w:hanging="360"/>
+      </w:pPr>
+      <w:rPr>
+        <w:rFonts w:ascii="OpenSymbol" w:hAnsi="OpenSymbol" w:cs="OpenSymbol" w:hint="default"/>
       </w:rPr>
     </w:lvl>
     <w:lvl w:ilvl="6">
@@ -379,12 +471,12 @@
       <w:lvlJc w:val="left"/>
       <w:pPr>
         <w:tabs>
-          <w:tab w:pos="2880" w:val="num"/>
-        </w:tabs>
-        <w:ind w:hanging="360" w:left="2880"/>
-      </w:pPr>
-      <w:rPr>
-        <w:rFonts w:ascii="Symbol" w:cs="Symbol" w:hAnsi="Symbol" w:hint="default"/>
+          <w:tab w:val="num" w:pos="2880"/>
+        </w:tabs>
+        <w:ind w:left="2880" w:hanging="360"/>
+      </w:pPr>
+      <w:rPr>
+        <w:rFonts w:ascii="Symbol" w:hAnsi="Symbol" w:cs="Symbol" w:hint="default"/>
       </w:rPr>
     </w:lvl>
     <w:lvl w:ilvl="7">
@@ -394,12 +486,12 @@
       <w:lvlJc w:val="left"/>
       <w:pPr>
         <w:tabs>
-          <w:tab w:pos="3240" w:val="num"/>
-        </w:tabs>
-        <w:ind w:hanging="360" w:left="3240"/>
-      </w:pPr>
-      <w:rPr>
-        <w:rFonts w:ascii="OpenSymbol" w:cs="OpenSymbol" w:hAnsi="OpenSymbol" w:hint="default"/>
+          <w:tab w:val="num" w:pos="3240"/>
+        </w:tabs>
+        <w:ind w:left="3240" w:hanging="360"/>
+      </w:pPr>
+      <w:rPr>
+        <w:rFonts w:ascii="OpenSymbol" w:hAnsi="OpenSymbol" w:cs="OpenSymbol" w:hint="default"/>
       </w:rPr>
     </w:lvl>
     <w:lvl w:ilvl="8">
@@ -409,12 +501,12 @@
       <w:lvlJc w:val="left"/>
       <w:pPr>
         <w:tabs>
-          <w:tab w:pos="3600" w:val="num"/>
-        </w:tabs>
-        <w:ind w:hanging="360" w:left="3600"/>
-      </w:pPr>
-      <w:rPr>
-        <w:rFonts w:ascii="OpenSymbol" w:cs="OpenSymbol" w:hAnsi="OpenSymbol" w:hint="default"/>
+          <w:tab w:val="num" w:pos="3600"/>
+        </w:tabs>
+        <w:ind w:left="3600" w:hanging="360"/>
+      </w:pPr>
+      <w:rPr>
+        <w:rFonts w:ascii="OpenSymbol" w:hAnsi="OpenSymbol" w:cs="OpenSymbol" w:hint="default"/>
       </w:rPr>
     </w:lvl>
   </w:abstractNum>
@@ -427,9 +519,9 @@
       <w:lvlJc w:val="left"/>
       <w:pPr>
         <w:tabs>
-          <w:tab w:pos="432" w:val="num"/>
-        </w:tabs>
-        <w:ind w:hanging="432" w:left="432"/>
+          <w:tab w:val="num" w:pos="432"/>
+        </w:tabs>
+        <w:ind w:left="432" w:hanging="432"/>
       </w:pPr>
     </w:lvl>
     <w:lvl w:ilvl="1">
@@ -440,9 +532,9 @@
       <w:lvlJc w:val="left"/>
       <w:pPr>
         <w:tabs>
-          <w:tab w:pos="576" w:val="num"/>
-        </w:tabs>
-        <w:ind w:hanging="576" w:left="576"/>
+          <w:tab w:val="num" w:pos="576"/>
+        </w:tabs>
+        <w:ind w:left="576" w:hanging="576"/>
       </w:pPr>
     </w:lvl>
     <w:lvl w:ilvl="2">
@@ -453,9 +545,9 @@
       <w:lvlJc w:val="left"/>
       <w:pPr>
         <w:tabs>
-          <w:tab w:pos="720" w:val="num"/>
-        </w:tabs>
-        <w:ind w:hanging="720" w:left="720"/>
+          <w:tab w:val="num" w:pos="720"/>
+        </w:tabs>
+        <w:ind w:left="720" w:hanging="720"/>
       </w:pPr>
     </w:lvl>
     <w:lvl w:ilvl="3">
@@ -466,9 +558,9 @@
       <w:lvlJc w:val="left"/>
       <w:pPr>
         <w:tabs>
-          <w:tab w:pos="864" w:val="num"/>
-        </w:tabs>
-        <w:ind w:hanging="864" w:left="864"/>
+          <w:tab w:val="num" w:pos="864"/>
+        </w:tabs>
+        <w:ind w:left="864" w:hanging="864"/>
       </w:pPr>
     </w:lvl>
     <w:lvl w:ilvl="4">
@@ -479,9 +571,9 @@
       <w:lvlJc w:val="left"/>
       <w:pPr>
         <w:tabs>
-          <w:tab w:pos="1008" w:val="num"/>
-        </w:tabs>
-        <w:ind w:hanging="1008" w:left="1008"/>
+          <w:tab w:val="num" w:pos="1008"/>
+        </w:tabs>
+        <w:ind w:left="1008" w:hanging="1008"/>
       </w:pPr>
     </w:lvl>
     <w:lvl w:ilvl="5">
@@ -492,9 +584,9 @@
       <w:lvlJc w:val="left"/>
       <w:pPr>
         <w:tabs>
-          <w:tab w:pos="1152" w:val="num"/>
-        </w:tabs>
-        <w:ind w:hanging="1152" w:left="1152"/>
+          <w:tab w:val="num" w:pos="1152"/>
+        </w:tabs>
+        <w:ind w:left="1152" w:hanging="1152"/>
       </w:pPr>
     </w:lvl>
     <w:lvl w:ilvl="6">
@@ -505,9 +597,9 @@
       <w:lvlJc w:val="left"/>
       <w:pPr>
         <w:tabs>
-          <w:tab w:pos="1296" w:val="num"/>
-        </w:tabs>
-        <w:ind w:hanging="1296" w:left="1296"/>
+          <w:tab w:val="num" w:pos="1296"/>
+        </w:tabs>
+        <w:ind w:left="1296" w:hanging="1296"/>
       </w:pPr>
     </w:lvl>
     <w:lvl w:ilvl="7">
@@ -518,9 +610,9 @@
       <w:lvlJc w:val="left"/>
       <w:pPr>
         <w:tabs>
-          <w:tab w:pos="1440" w:val="num"/>
-        </w:tabs>
-        <w:ind w:hanging="1440" w:left="1440"/>
+          <w:tab w:val="num" w:pos="1440"/>
+        </w:tabs>
+        <w:ind w:left="1440" w:hanging="1440"/>
       </w:pPr>
     </w:lvl>
     <w:lvl w:ilvl="8">
@@ -531,9 +623,9 @@
       <w:lvlJc w:val="left"/>
       <w:pPr>
         <w:tabs>
-          <w:tab w:pos="1584" w:val="num"/>
-        </w:tabs>
-        <w:ind w:hanging="1584" w:left="1584"/>
+          <w:tab w:val="num" w:pos="1584"/>
+        </w:tabs>
+        <w:ind w:left="1584" w:hanging="1584"/>
       </w:pPr>
     </w:lvl>
   </w:abstractNum>
@@ -551,70 +643,89 @@
 
 <file path=word/styles.xml><?xml version="1.0" encoding="utf-8"?>
 <w:styles xmlns:w="http://schemas.openxmlformats.org/wordprocessingml/2006/main">
-  <w:style w:styleId="style0" w:type="paragraph">
+  <w:docDefaults>
+    <w:rPrDefault>
+      <w:rPr>
+        <w:rFonts w:ascii="Liberation Serif" w:hAnsi="Liberation Serif" w:eastAsia="Droid Sans Fallback" w:cs="FreeSans"/>
+        <w:sz w:val="24"/>
+        <w:szCs w:val="24"/>
+        <w:lang w:val="ru-RU" w:eastAsia="zh-CN" w:bidi="hi-IN"/>
+      </w:rPr>
+    </w:rPrDefault>
+    <w:pPrDefault>
+      <w:pPr/>
+    </w:pPrDefault>
+  </w:docDefaults>
+  <w:style w:type="paragraph" w:styleId="Normal">
     <w:name w:val="Normal"/>
-    <w:next w:val="style0"/>
     <w:pPr>
       <w:widowControl w:val="false"/>
       <w:suppressAutoHyphens w:val="true"/>
+      <w:bidi w:val="0"/>
+      <w:jc w:val="left"/>
     </w:pPr>
     <w:rPr>
-      <w:rFonts w:ascii="Liberation Serif" w:cs="Lohit Hindi" w:eastAsia="DejaVu Sans" w:hAnsi="Liberation Serif"/>
-      <w:color w:val="auto"/>
+      <w:rFonts w:ascii="Liberation Serif" w:hAnsi="Liberation Serif" w:eastAsia="DejaVu Sans" w:cs="Lohit Hindi"/>
+      <w:color w:val="00000A"/>
       <w:sz w:val="24"/>
       <w:szCs w:val="24"/>
-      <w:lang w:bidi="hi-IN" w:eastAsia="zh-CN" w:val="ru-RU"/>
+      <w:lang w:val="ru-RU" w:eastAsia="zh-CN" w:bidi="hi-IN"/>
     </w:rPr>
   </w:style>
-  <w:style w:styleId="style15" w:type="character">
+  <w:style w:type="character" w:styleId="Style14">
     <w:name w:val="Маркеры списка"/>
-    <w:next w:val="style15"/>
     <w:rPr>
-      <w:rFonts w:ascii="OpenSymbol" w:cs="OpenSymbol" w:eastAsia="OpenSymbol" w:hAnsi="OpenSymbol"/>
+      <w:rFonts w:ascii="OpenSymbol" w:hAnsi="OpenSymbol" w:eastAsia="OpenSymbol" w:cs="OpenSymbol"/>
     </w:rPr>
   </w:style>
-  <w:style w:styleId="style16" w:type="paragraph">
+  <w:style w:type="character" w:styleId="ListLabel1">
+    <w:name w:val="ListLabel 1"/>
+    <w:rPr>
+      <w:rFonts w:cs="Symbol"/>
+    </w:rPr>
+  </w:style>
+  <w:style w:type="character" w:styleId="ListLabel2">
+    <w:name w:val="ListLabel 2"/>
+    <w:rPr>
+      <w:rFonts w:cs="OpenSymbol"/>
+    </w:rPr>
+  </w:style>
+  <w:style w:type="paragraph" w:styleId="Style15">
     <w:name w:val="Заголовок"/>
-    <w:basedOn w:val="style0"/>
-    <w:next w:val="style17"/>
+    <w:basedOn w:val="Normal"/>
+    <w:next w:val="Style16"/>
     <w:pPr>
       <w:keepNext/>
-      <w:spacing w:after="120" w:before="240"/>
-      <w:contextualSpacing w:val="false"/>
+      <w:spacing w:before="240" w:after="120"/>
     </w:pPr>
     <w:rPr>
-      <w:rFonts w:ascii="Liberation Sans" w:cs="Lohit Hindi" w:eastAsia="DejaVu Sans" w:hAnsi="Liberation Sans"/>
+      <w:rFonts w:ascii="Liberation Sans" w:hAnsi="Liberation Sans" w:eastAsia="DejaVu Sans" w:cs="Lohit Hindi"/>
       <w:sz w:val="28"/>
       <w:szCs w:val="28"/>
     </w:rPr>
   </w:style>
-  <w:style w:styleId="style17" w:type="paragraph">
+  <w:style w:type="paragraph" w:styleId="Style16">
     <w:name w:val="Основной текст"/>
-    <w:basedOn w:val="style0"/>
-    <w:next w:val="style17"/>
+    <w:basedOn w:val="Normal"/>
     <w:pPr>
-      <w:spacing w:after="120" w:before="0"/>
-      <w:contextualSpacing w:val="false"/>
+      <w:spacing w:lineRule="auto" w:line="288" w:before="0" w:after="120"/>
     </w:pPr>
     <w:rPr/>
   </w:style>
-  <w:style w:styleId="style18" w:type="paragraph">
+  <w:style w:type="paragraph" w:styleId="Style17">
     <w:name w:val="Список"/>
-    <w:basedOn w:val="style17"/>
-    <w:next w:val="style18"/>
+    <w:basedOn w:val="Style16"/>
     <w:pPr/>
     <w:rPr>
       <w:rFonts w:cs="Lohit Hindi"/>
     </w:rPr>
   </w:style>
-  <w:style w:styleId="style19" w:type="paragraph">
+  <w:style w:type="paragraph" w:styleId="Style18">
     <w:name w:val="Название"/>
-    <w:basedOn w:val="style0"/>
-    <w:next w:val="style19"/>
+    <w:basedOn w:val="Normal"/>
     <w:pPr>
       <w:suppressLineNumbers/>
-      <w:spacing w:after="120" w:before="120"/>
-      <w:contextualSpacing w:val="false"/>
+      <w:spacing w:before="120" w:after="120"/>
     </w:pPr>
     <w:rPr>
       <w:rFonts w:cs="Lohit Hindi"/>
@@ -624,10 +735,9 @@
       <w:szCs w:val="24"/>
     </w:rPr>
   </w:style>
-  <w:style w:styleId="style20" w:type="paragraph">
+  <w:style w:type="paragraph" w:styleId="Style19">
     <w:name w:val="Указатель"/>
-    <w:basedOn w:val="style0"/>
-    <w:next w:val="style20"/>
+    <w:basedOn w:val="Normal"/>
     <w:pPr>
       <w:suppressLineNumbers/>
     </w:pPr>

</xml_diff>

<commit_message>
aditional changes into CLI arch
</commit_message>
<xml_diff>
--- a/docs/CLI_Future.docx
+++ b/docs/CLI_Future.docx
@@ -59,6 +59,23 @@
         <w:jc w:val="both"/>
         <w:rPr/>
       </w:pPr>
+      <w:bookmarkStart w:id="0" w:name="__DdeLink__579_954583406"/>
+      <w:bookmarkEnd w:id="0"/>
+      <w:r>
+        <w:rPr/>
+        <w:t>Возможно, логирование работы терминального клиента.</w:t>
+      </w:r>
+    </w:p>
+    <w:p>
+      <w:pPr>
+        <w:pStyle w:val="Normal"/>
+        <w:numPr>
+          <w:ilvl w:val="0"/>
+          <w:numId w:val="1"/>
+        </w:numPr>
+        <w:jc w:val="both"/>
+        <w:rPr/>
+      </w:pPr>
       <w:r>
         <w:rPr/>
         <w:t>Возможно, динамическая загрузка команд при запуске (сейчас все команды терминального клиента скомпилированы в сам терминальный клиент).</w:t>
@@ -106,11 +123,7 @@
       </w:pPr>
       <w:r>
         <w:rPr/>
-        <w:t xml:space="preserve">Возможно, использование Unix-сокетов </w:t>
-      </w:r>
-      <w:r>
-        <w:rPr/>
-        <w:t>для взаимодействия с cli сервисом.</w:t>
+        <w:t>Возможно, использование Unix-сокетов для взаимодействия с cli сервисом.</w:t>
       </w:r>
     </w:p>
     <w:p>
@@ -161,7 +174,26 @@
       </w:pPr>
       <w:r>
         <w:rPr/>
-        <w:t>Возможно, возможность изменять конфигурацию команд на лету.</w:t>
+        <w:t>Возможно, логирование работы cli сервиса.</w:t>
+      </w:r>
+    </w:p>
+    <w:p>
+      <w:pPr>
+        <w:pStyle w:val="Normal"/>
+        <w:numPr>
+          <w:ilvl w:val="0"/>
+          <w:numId w:val="2"/>
+        </w:numPr>
+        <w:jc w:val="both"/>
+        <w:rPr/>
+      </w:pPr>
+      <w:r>
+        <w:rPr/>
+        <w:t>В</w:t>
+      </w:r>
+      <w:r>
+        <w:rPr/>
+        <w:t>озможность изменять конфигурацию команд на лету.</w:t>
       </w:r>
     </w:p>
     <w:p>
@@ -227,21 +259,6 @@
     <w:p>
       <w:pPr>
         <w:pStyle w:val="Normal"/>
-        <w:numPr>
-          <w:ilvl w:val="0"/>
-          <w:numId w:val="2"/>
-        </w:numPr>
-        <w:jc w:val="both"/>
-        <w:rPr/>
-      </w:pPr>
-      <w:r>
-        <w:rPr/>
-        <w:t>Возможно, использование единой системы аутентификации на основе пользователей Linux.</w:t>
-      </w:r>
-    </w:p>
-    <w:p>
-      <w:pPr>
-        <w:pStyle w:val="Normal"/>
         <w:jc w:val="both"/>
         <w:rPr/>
       </w:pPr>
@@ -269,9 +286,6 @@
       <w:r>
         <w:rPr/>
         <w:tab/>
-      </w:r>
-      <w:r>
-        <w:rPr/>
         <w:t>Помимо команд для взаимодействия с железом (см. спецификацию), мы реализуем некоторые из стандартных команд bash для обработки текста, построения логики выполнения команд и создания скриптов, аналогичных скриптам bash. Мы не будем реализовывать команды для взаимодействия с файловой системой, пользователями или другие специфичные команды для Linux. В приведенной ниже таблице собраны команды, которые мы будем реализовывать или задумываемся об этом. Для тех команд, реализация которых в будущем находится под вопросом, приводится причина этого.</w:t>
       </w:r>
     </w:p>
@@ -288,7 +302,7 @@
     <w:tbl>
       <w:tblPr>
         <w:jc w:val="left"/>
-        <w:tblInd w:w="53" w:type="dxa"/>
+        <w:tblInd w:w="50" w:type="dxa"/>
         <w:tblBorders>
           <w:top w:val="single" w:sz="2" w:space="0" w:color="000001"/>
           <w:left w:val="single" w:sz="2" w:space="0" w:color="000001"/>
@@ -299,13 +313,13 @@
         </w:tblBorders>
         <w:tblCellMar>
           <w:top w:w="55" w:type="dxa"/>
-          <w:left w:w="51" w:type="dxa"/>
+          <w:left w:w="48" w:type="dxa"/>
           <w:bottom w:w="55" w:type="dxa"/>
           <w:right w:w="55" w:type="dxa"/>
         </w:tblCellMar>
       </w:tblPr>
       <w:tblGrid>
-        <w:gridCol w:w="1719"/>
+        <w:gridCol w:w="1718"/>
         <w:gridCol w:w="7918"/>
       </w:tblGrid>
       <w:tr>
@@ -314,7 +328,7 @@
         </w:trPr>
         <w:tc>
           <w:tcPr>
-            <w:tcW w:w="1719" w:type="dxa"/>
+            <w:tcW w:w="1718" w:type="dxa"/>
             <w:tcBorders>
               <w:top w:val="single" w:sz="2" w:space="0" w:color="000001"/>
               <w:left w:val="single" w:sz="2" w:space="0" w:color="000001"/>
@@ -325,7 +339,7 @@
             </w:tcBorders>
             <w:shd w:fill="FFFFFF" w:val="clear"/>
             <w:tcMar>
-              <w:left w:w="51" w:type="dxa"/>
+              <w:left w:w="48" w:type="dxa"/>
             </w:tcMar>
           </w:tcPr>
           <w:p>
@@ -364,7 +378,7 @@
             </w:tcBorders>
             <w:shd w:fill="FFFFFF" w:val="clear"/>
             <w:tcMar>
-              <w:left w:w="51" w:type="dxa"/>
+              <w:left w:w="48" w:type="dxa"/>
             </w:tcMar>
           </w:tcPr>
           <w:p>
@@ -409,7 +423,7 @@
         </w:trPr>
         <w:tc>
           <w:tcPr>
-            <w:tcW w:w="1719" w:type="dxa"/>
+            <w:tcW w:w="1718" w:type="dxa"/>
             <w:tcBorders>
               <w:top w:val="nil"/>
               <w:left w:val="single" w:sz="2" w:space="0" w:color="000001"/>
@@ -420,7 +434,7 @@
             </w:tcBorders>
             <w:shd w:fill="FFFFFF" w:val="clear"/>
             <w:tcMar>
-              <w:left w:w="51" w:type="dxa"/>
+              <w:left w:w="48" w:type="dxa"/>
             </w:tcMar>
           </w:tcPr>
           <w:p>
@@ -461,7 +475,7 @@
             </w:tcBorders>
             <w:shd w:fill="FFFFFF" w:val="clear"/>
             <w:tcMar>
-              <w:left w:w="51" w:type="dxa"/>
+              <w:left w:w="48" w:type="dxa"/>
             </w:tcMar>
           </w:tcPr>
           <w:p>
@@ -506,7 +520,7 @@
         </w:trPr>
         <w:tc>
           <w:tcPr>
-            <w:tcW w:w="1719" w:type="dxa"/>
+            <w:tcW w:w="1718" w:type="dxa"/>
             <w:tcBorders>
               <w:top w:val="nil"/>
               <w:left w:val="single" w:sz="2" w:space="0" w:color="000001"/>
@@ -517,7 +531,7 @@
             </w:tcBorders>
             <w:shd w:fill="FFFFFF" w:val="clear"/>
             <w:tcMar>
-              <w:left w:w="51" w:type="dxa"/>
+              <w:left w:w="48" w:type="dxa"/>
             </w:tcMar>
           </w:tcPr>
           <w:p>
@@ -558,7 +572,7 @@
             </w:tcBorders>
             <w:shd w:fill="FFFFFF" w:val="clear"/>
             <w:tcMar>
-              <w:left w:w="51" w:type="dxa"/>
+              <w:left w:w="48" w:type="dxa"/>
             </w:tcMar>
           </w:tcPr>
           <w:p>
@@ -603,7 +617,7 @@
         </w:trPr>
         <w:tc>
           <w:tcPr>
-            <w:tcW w:w="1719" w:type="dxa"/>
+            <w:tcW w:w="1718" w:type="dxa"/>
             <w:tcBorders>
               <w:top w:val="nil"/>
               <w:left w:val="single" w:sz="2" w:space="0" w:color="000001"/>
@@ -614,7 +628,7 @@
             </w:tcBorders>
             <w:shd w:fill="FFFFFF" w:val="clear"/>
             <w:tcMar>
-              <w:left w:w="51" w:type="dxa"/>
+              <w:left w:w="48" w:type="dxa"/>
             </w:tcMar>
           </w:tcPr>
           <w:p>
@@ -655,7 +669,7 @@
             </w:tcBorders>
             <w:shd w:fill="FFFFFF" w:val="clear"/>
             <w:tcMar>
-              <w:left w:w="51" w:type="dxa"/>
+              <w:left w:w="48" w:type="dxa"/>
             </w:tcMar>
           </w:tcPr>
           <w:p>
@@ -711,7 +725,7 @@
         </w:trPr>
         <w:tc>
           <w:tcPr>
-            <w:tcW w:w="1719" w:type="dxa"/>
+            <w:tcW w:w="1718" w:type="dxa"/>
             <w:tcBorders>
               <w:top w:val="nil"/>
               <w:left w:val="single" w:sz="2" w:space="0" w:color="000001"/>
@@ -722,7 +736,7 @@
             </w:tcBorders>
             <w:shd w:fill="FFFFFF" w:val="clear"/>
             <w:tcMar>
-              <w:left w:w="51" w:type="dxa"/>
+              <w:left w:w="48" w:type="dxa"/>
             </w:tcMar>
           </w:tcPr>
           <w:p>
@@ -761,7 +775,7 @@
             </w:tcBorders>
             <w:shd w:fill="FFFFFF" w:val="clear"/>
             <w:tcMar>
-              <w:left w:w="51" w:type="dxa"/>
+              <w:left w:w="48" w:type="dxa"/>
             </w:tcMar>
           </w:tcPr>
           <w:p>
@@ -806,7 +820,7 @@
         </w:trPr>
         <w:tc>
           <w:tcPr>
-            <w:tcW w:w="1719" w:type="dxa"/>
+            <w:tcW w:w="1718" w:type="dxa"/>
             <w:tcBorders>
               <w:top w:val="nil"/>
               <w:left w:val="single" w:sz="2" w:space="0" w:color="000001"/>
@@ -817,7 +831,7 @@
             </w:tcBorders>
             <w:shd w:fill="FFFFFF" w:val="clear"/>
             <w:tcMar>
-              <w:left w:w="51" w:type="dxa"/>
+              <w:left w:w="48" w:type="dxa"/>
             </w:tcMar>
           </w:tcPr>
           <w:p>
@@ -851,7 +865,7 @@
             </w:tcBorders>
             <w:shd w:fill="FFFFFF" w:val="clear"/>
             <w:tcMar>
-              <w:left w:w="51" w:type="dxa"/>
+              <w:left w:w="48" w:type="dxa"/>
             </w:tcMar>
           </w:tcPr>
           <w:p>
@@ -896,7 +910,7 @@
         </w:trPr>
         <w:tc>
           <w:tcPr>
-            <w:tcW w:w="1719" w:type="dxa"/>
+            <w:tcW w:w="1718" w:type="dxa"/>
             <w:tcBorders>
               <w:top w:val="nil"/>
               <w:left w:val="single" w:sz="2" w:space="0" w:color="000001"/>
@@ -907,7 +921,7 @@
             </w:tcBorders>
             <w:shd w:fill="FFFFFF" w:val="clear"/>
             <w:tcMar>
-              <w:left w:w="51" w:type="dxa"/>
+              <w:left w:w="48" w:type="dxa"/>
             </w:tcMar>
           </w:tcPr>
           <w:p>
@@ -946,7 +960,7 @@
             </w:tcBorders>
             <w:shd w:fill="FFFFFF" w:val="clear"/>
             <w:tcMar>
-              <w:left w:w="51" w:type="dxa"/>
+              <w:left w:w="48" w:type="dxa"/>
             </w:tcMar>
           </w:tcPr>
           <w:p>
@@ -991,7 +1005,7 @@
         </w:trPr>
         <w:tc>
           <w:tcPr>
-            <w:tcW w:w="1719" w:type="dxa"/>
+            <w:tcW w:w="1718" w:type="dxa"/>
             <w:tcBorders>
               <w:top w:val="nil"/>
               <w:left w:val="single" w:sz="2" w:space="0" w:color="000001"/>
@@ -1002,7 +1016,7 @@
             </w:tcBorders>
             <w:shd w:fill="FFFFFF" w:val="clear"/>
             <w:tcMar>
-              <w:left w:w="51" w:type="dxa"/>
+              <w:left w:w="48" w:type="dxa"/>
             </w:tcMar>
           </w:tcPr>
           <w:p>
@@ -1036,7 +1050,7 @@
             </w:tcBorders>
             <w:shd w:fill="FFFFFF" w:val="clear"/>
             <w:tcMar>
-              <w:left w:w="51" w:type="dxa"/>
+              <w:left w:w="48" w:type="dxa"/>
             </w:tcMar>
           </w:tcPr>
           <w:p>
@@ -1069,7 +1083,7 @@
         </w:trPr>
         <w:tc>
           <w:tcPr>
-            <w:tcW w:w="1719" w:type="dxa"/>
+            <w:tcW w:w="1718" w:type="dxa"/>
             <w:tcBorders>
               <w:top w:val="nil"/>
               <w:left w:val="single" w:sz="2" w:space="0" w:color="000001"/>
@@ -1080,7 +1094,7 @@
             </w:tcBorders>
             <w:shd w:fill="FFFFFF" w:val="clear"/>
             <w:tcMar>
-              <w:left w:w="51" w:type="dxa"/>
+              <w:left w:w="48" w:type="dxa"/>
             </w:tcMar>
           </w:tcPr>
           <w:p>
@@ -1114,7 +1128,7 @@
             </w:tcBorders>
             <w:shd w:fill="FFFFFF" w:val="clear"/>
             <w:tcMar>
-              <w:left w:w="51" w:type="dxa"/>
+              <w:left w:w="48" w:type="dxa"/>
             </w:tcMar>
           </w:tcPr>
           <w:p>
@@ -1159,7 +1173,7 @@
         </w:trPr>
         <w:tc>
           <w:tcPr>
-            <w:tcW w:w="1719" w:type="dxa"/>
+            <w:tcW w:w="1718" w:type="dxa"/>
             <w:tcBorders>
               <w:top w:val="nil"/>
               <w:left w:val="single" w:sz="2" w:space="0" w:color="000001"/>
@@ -1170,7 +1184,7 @@
             </w:tcBorders>
             <w:shd w:fill="FFFFFF" w:val="clear"/>
             <w:tcMar>
-              <w:left w:w="51" w:type="dxa"/>
+              <w:left w:w="48" w:type="dxa"/>
             </w:tcMar>
           </w:tcPr>
           <w:p>
@@ -1209,7 +1223,7 @@
             </w:tcBorders>
             <w:shd w:fill="FFFFFF" w:val="clear"/>
             <w:tcMar>
-              <w:left w:w="51" w:type="dxa"/>
+              <w:left w:w="48" w:type="dxa"/>
             </w:tcMar>
           </w:tcPr>
           <w:p>
@@ -1252,7 +1266,7 @@
         </w:trPr>
         <w:tc>
           <w:tcPr>
-            <w:tcW w:w="1719" w:type="dxa"/>
+            <w:tcW w:w="1718" w:type="dxa"/>
             <w:tcBorders>
               <w:top w:val="nil"/>
               <w:left w:val="single" w:sz="2" w:space="0" w:color="000001"/>
@@ -1263,7 +1277,7 @@
             </w:tcBorders>
             <w:shd w:fill="FFFFFF" w:val="clear"/>
             <w:tcMar>
-              <w:left w:w="51" w:type="dxa"/>
+              <w:left w:w="48" w:type="dxa"/>
             </w:tcMar>
           </w:tcPr>
           <w:p>
@@ -1302,7 +1316,7 @@
             </w:tcBorders>
             <w:shd w:fill="FFFFFF" w:val="clear"/>
             <w:tcMar>
-              <w:left w:w="51" w:type="dxa"/>
+              <w:left w:w="48" w:type="dxa"/>
             </w:tcMar>
           </w:tcPr>
           <w:p>
@@ -1354,7 +1368,7 @@
         </w:trPr>
         <w:tc>
           <w:tcPr>
-            <w:tcW w:w="1719" w:type="dxa"/>
+            <w:tcW w:w="1718" w:type="dxa"/>
             <w:tcBorders>
               <w:top w:val="nil"/>
               <w:left w:val="single" w:sz="2" w:space="0" w:color="000001"/>
@@ -1365,7 +1379,7 @@
             </w:tcBorders>
             <w:shd w:fill="FFFFFF" w:val="clear"/>
             <w:tcMar>
-              <w:left w:w="51" w:type="dxa"/>
+              <w:left w:w="48" w:type="dxa"/>
             </w:tcMar>
           </w:tcPr>
           <w:p>
@@ -1399,7 +1413,7 @@
             </w:tcBorders>
             <w:shd w:fill="FFFFFF" w:val="clear"/>
             <w:tcMar>
-              <w:left w:w="51" w:type="dxa"/>
+              <w:left w:w="48" w:type="dxa"/>
             </w:tcMar>
           </w:tcPr>
           <w:p>
@@ -1444,7 +1458,7 @@
         </w:trPr>
         <w:tc>
           <w:tcPr>
-            <w:tcW w:w="1719" w:type="dxa"/>
+            <w:tcW w:w="1718" w:type="dxa"/>
             <w:tcBorders>
               <w:top w:val="nil"/>
               <w:left w:val="single" w:sz="2" w:space="0" w:color="000001"/>
@@ -1455,7 +1469,7 @@
             </w:tcBorders>
             <w:shd w:fill="FFFFFF" w:val="clear"/>
             <w:tcMar>
-              <w:left w:w="51" w:type="dxa"/>
+              <w:left w:w="48" w:type="dxa"/>
             </w:tcMar>
           </w:tcPr>
           <w:p>
@@ -1489,7 +1503,7 @@
             </w:tcBorders>
             <w:shd w:fill="FFFFFF" w:val="clear"/>
             <w:tcMar>
-              <w:left w:w="51" w:type="dxa"/>
+              <w:left w:w="48" w:type="dxa"/>
             </w:tcMar>
           </w:tcPr>
           <w:p>
@@ -1532,7 +1546,7 @@
         </w:trPr>
         <w:tc>
           <w:tcPr>
-            <w:tcW w:w="1719" w:type="dxa"/>
+            <w:tcW w:w="1718" w:type="dxa"/>
             <w:tcBorders>
               <w:top w:val="nil"/>
               <w:left w:val="single" w:sz="2" w:space="0" w:color="000001"/>
@@ -1543,7 +1557,7 @@
             </w:tcBorders>
             <w:shd w:fill="FFFFFF" w:val="clear"/>
             <w:tcMar>
-              <w:left w:w="51" w:type="dxa"/>
+              <w:left w:w="48" w:type="dxa"/>
             </w:tcMar>
           </w:tcPr>
           <w:p>
@@ -1577,7 +1591,7 @@
             </w:tcBorders>
             <w:shd w:fill="FFFFFF" w:val="clear"/>
             <w:tcMar>
-              <w:left w:w="51" w:type="dxa"/>
+              <w:left w:w="48" w:type="dxa"/>
             </w:tcMar>
           </w:tcPr>
           <w:p>
@@ -1620,7 +1634,7 @@
         </w:trPr>
         <w:tc>
           <w:tcPr>
-            <w:tcW w:w="1719" w:type="dxa"/>
+            <w:tcW w:w="1718" w:type="dxa"/>
             <w:tcBorders>
               <w:top w:val="nil"/>
               <w:left w:val="single" w:sz="2" w:space="0" w:color="000001"/>
@@ -1631,7 +1645,7 @@
             </w:tcBorders>
             <w:shd w:fill="FFFFFF" w:val="clear"/>
             <w:tcMar>
-              <w:left w:w="51" w:type="dxa"/>
+              <w:left w:w="48" w:type="dxa"/>
             </w:tcMar>
           </w:tcPr>
           <w:p>
@@ -1665,7 +1679,7 @@
             </w:tcBorders>
             <w:shd w:fill="FFFFFF" w:val="clear"/>
             <w:tcMar>
-              <w:left w:w="51" w:type="dxa"/>
+              <w:left w:w="48" w:type="dxa"/>
             </w:tcMar>
           </w:tcPr>
           <w:p>
@@ -1710,7 +1724,7 @@
         </w:trPr>
         <w:tc>
           <w:tcPr>
-            <w:tcW w:w="1719" w:type="dxa"/>
+            <w:tcW w:w="1718" w:type="dxa"/>
             <w:tcBorders>
               <w:top w:val="nil"/>
               <w:left w:val="single" w:sz="2" w:space="0" w:color="000001"/>
@@ -1721,7 +1735,7 @@
             </w:tcBorders>
             <w:shd w:fill="FFFFFF" w:val="clear"/>
             <w:tcMar>
-              <w:left w:w="51" w:type="dxa"/>
+              <w:left w:w="48" w:type="dxa"/>
             </w:tcMar>
           </w:tcPr>
           <w:p>
@@ -1755,7 +1769,7 @@
             </w:tcBorders>
             <w:shd w:fill="FFFFFF" w:val="clear"/>
             <w:tcMar>
-              <w:left w:w="51" w:type="dxa"/>
+              <w:left w:w="48" w:type="dxa"/>
             </w:tcMar>
           </w:tcPr>
           <w:p>
@@ -1798,7 +1812,7 @@
         </w:trPr>
         <w:tc>
           <w:tcPr>
-            <w:tcW w:w="1719" w:type="dxa"/>
+            <w:tcW w:w="1718" w:type="dxa"/>
             <w:tcBorders>
               <w:top w:val="nil"/>
               <w:left w:val="single" w:sz="2" w:space="0" w:color="000001"/>
@@ -1809,7 +1823,7 @@
             </w:tcBorders>
             <w:shd w:fill="FFFFFF" w:val="clear"/>
             <w:tcMar>
-              <w:left w:w="51" w:type="dxa"/>
+              <w:left w:w="48" w:type="dxa"/>
             </w:tcMar>
           </w:tcPr>
           <w:p>
@@ -1843,7 +1857,7 @@
             </w:tcBorders>
             <w:shd w:fill="FFFFFF" w:val="clear"/>
             <w:tcMar>
-              <w:left w:w="51" w:type="dxa"/>
+              <w:left w:w="48" w:type="dxa"/>
             </w:tcMar>
           </w:tcPr>
           <w:p>
@@ -1886,7 +1900,7 @@
         </w:trPr>
         <w:tc>
           <w:tcPr>
-            <w:tcW w:w="1719" w:type="dxa"/>
+            <w:tcW w:w="1718" w:type="dxa"/>
             <w:tcBorders>
               <w:top w:val="nil"/>
               <w:left w:val="single" w:sz="2" w:space="0" w:color="000001"/>
@@ -1897,7 +1911,7 @@
             </w:tcBorders>
             <w:shd w:fill="FFFFFF" w:val="clear"/>
             <w:tcMar>
-              <w:left w:w="51" w:type="dxa"/>
+              <w:left w:w="48" w:type="dxa"/>
             </w:tcMar>
           </w:tcPr>
           <w:p>
@@ -1931,7 +1945,7 @@
             </w:tcBorders>
             <w:shd w:fill="FFFFFF" w:val="clear"/>
             <w:tcMar>
-              <w:left w:w="51" w:type="dxa"/>
+              <w:left w:w="48" w:type="dxa"/>
             </w:tcMar>
           </w:tcPr>
           <w:p>
@@ -1974,7 +1988,7 @@
         </w:trPr>
         <w:tc>
           <w:tcPr>
-            <w:tcW w:w="1719" w:type="dxa"/>
+            <w:tcW w:w="1718" w:type="dxa"/>
             <w:tcBorders>
               <w:top w:val="nil"/>
               <w:left w:val="single" w:sz="2" w:space="0" w:color="000001"/>
@@ -1985,7 +1999,7 @@
             </w:tcBorders>
             <w:shd w:fill="FFFFFF" w:val="clear"/>
             <w:tcMar>
-              <w:left w:w="51" w:type="dxa"/>
+              <w:left w:w="48" w:type="dxa"/>
             </w:tcMar>
           </w:tcPr>
           <w:p>
@@ -2019,7 +2033,7 @@
             </w:tcBorders>
             <w:shd w:fill="FFFFFF" w:val="clear"/>
             <w:tcMar>
-              <w:left w:w="51" w:type="dxa"/>
+              <w:left w:w="48" w:type="dxa"/>
             </w:tcMar>
           </w:tcPr>
           <w:p>
@@ -2064,7 +2078,7 @@
         </w:trPr>
         <w:tc>
           <w:tcPr>
-            <w:tcW w:w="1719" w:type="dxa"/>
+            <w:tcW w:w="1718" w:type="dxa"/>
             <w:tcBorders>
               <w:top w:val="nil"/>
               <w:left w:val="single" w:sz="2" w:space="0" w:color="000001"/>
@@ -2075,7 +2089,7 @@
             </w:tcBorders>
             <w:shd w:fill="FFFFFF" w:val="clear"/>
             <w:tcMar>
-              <w:left w:w="51" w:type="dxa"/>
+              <w:left w:w="48" w:type="dxa"/>
             </w:tcMar>
           </w:tcPr>
           <w:p>
@@ -2109,7 +2123,7 @@
             </w:tcBorders>
             <w:shd w:fill="FFFFFF" w:val="clear"/>
             <w:tcMar>
-              <w:left w:w="51" w:type="dxa"/>
+              <w:left w:w="48" w:type="dxa"/>
             </w:tcMar>
           </w:tcPr>
           <w:p>
@@ -2154,7 +2168,7 @@
         </w:trPr>
         <w:tc>
           <w:tcPr>
-            <w:tcW w:w="1719" w:type="dxa"/>
+            <w:tcW w:w="1718" w:type="dxa"/>
             <w:tcBorders>
               <w:top w:val="nil"/>
               <w:left w:val="single" w:sz="2" w:space="0" w:color="000001"/>
@@ -2165,7 +2179,7 @@
             </w:tcBorders>
             <w:shd w:fill="FFFFFF" w:val="clear"/>
             <w:tcMar>
-              <w:left w:w="51" w:type="dxa"/>
+              <w:left w:w="48" w:type="dxa"/>
             </w:tcMar>
           </w:tcPr>
           <w:p>
@@ -2199,7 +2213,7 @@
             </w:tcBorders>
             <w:shd w:fill="FFFFFF" w:val="clear"/>
             <w:tcMar>
-              <w:left w:w="51" w:type="dxa"/>
+              <w:left w:w="48" w:type="dxa"/>
             </w:tcMar>
           </w:tcPr>
           <w:p>
@@ -2244,7 +2258,7 @@
         </w:trPr>
         <w:tc>
           <w:tcPr>
-            <w:tcW w:w="1719" w:type="dxa"/>
+            <w:tcW w:w="1718" w:type="dxa"/>
             <w:tcBorders>
               <w:top w:val="nil"/>
               <w:left w:val="single" w:sz="2" w:space="0" w:color="000001"/>
@@ -2255,7 +2269,7 @@
             </w:tcBorders>
             <w:shd w:fill="FFFFFF" w:val="clear"/>
             <w:tcMar>
-              <w:left w:w="51" w:type="dxa"/>
+              <w:left w:w="48" w:type="dxa"/>
             </w:tcMar>
           </w:tcPr>
           <w:p>
@@ -2289,7 +2303,7 @@
             </w:tcBorders>
             <w:shd w:fill="FFFFFF" w:val="clear"/>
             <w:tcMar>
-              <w:left w:w="51" w:type="dxa"/>
+              <w:left w:w="48" w:type="dxa"/>
             </w:tcMar>
           </w:tcPr>
           <w:p>
@@ -2334,7 +2348,7 @@
         </w:trPr>
         <w:tc>
           <w:tcPr>
-            <w:tcW w:w="1719" w:type="dxa"/>
+            <w:tcW w:w="1718" w:type="dxa"/>
             <w:tcBorders>
               <w:top w:val="nil"/>
               <w:left w:val="single" w:sz="2" w:space="0" w:color="000001"/>
@@ -2345,7 +2359,7 @@
             </w:tcBorders>
             <w:shd w:fill="FFFFFF" w:val="clear"/>
             <w:tcMar>
-              <w:left w:w="51" w:type="dxa"/>
+              <w:left w:w="48" w:type="dxa"/>
             </w:tcMar>
           </w:tcPr>
           <w:p>
@@ -2379,7 +2393,7 @@
             </w:tcBorders>
             <w:shd w:fill="FFFFFF" w:val="clear"/>
             <w:tcMar>
-              <w:left w:w="51" w:type="dxa"/>
+              <w:left w:w="48" w:type="dxa"/>
             </w:tcMar>
           </w:tcPr>
           <w:p>
@@ -2435,7 +2449,7 @@
         </w:trPr>
         <w:tc>
           <w:tcPr>
-            <w:tcW w:w="1719" w:type="dxa"/>
+            <w:tcW w:w="1718" w:type="dxa"/>
             <w:tcBorders>
               <w:top w:val="nil"/>
               <w:left w:val="single" w:sz="2" w:space="0" w:color="000001"/>
@@ -2446,7 +2460,7 @@
             </w:tcBorders>
             <w:shd w:fill="FFFFFF" w:val="clear"/>
             <w:tcMar>
-              <w:left w:w="51" w:type="dxa"/>
+              <w:left w:w="48" w:type="dxa"/>
             </w:tcMar>
           </w:tcPr>
           <w:p>
@@ -2485,7 +2499,7 @@
             </w:tcBorders>
             <w:shd w:fill="FFFFFF" w:val="clear"/>
             <w:tcMar>
-              <w:left w:w="51" w:type="dxa"/>
+              <w:left w:w="48" w:type="dxa"/>
             </w:tcMar>
           </w:tcPr>
           <w:p>
@@ -2528,7 +2542,7 @@
         </w:trPr>
         <w:tc>
           <w:tcPr>
-            <w:tcW w:w="1719" w:type="dxa"/>
+            <w:tcW w:w="1718" w:type="dxa"/>
             <w:tcBorders>
               <w:top w:val="nil"/>
               <w:left w:val="single" w:sz="2" w:space="0" w:color="000001"/>
@@ -2539,7 +2553,7 @@
             </w:tcBorders>
             <w:shd w:fill="FFFFFF" w:val="clear"/>
             <w:tcMar>
-              <w:left w:w="51" w:type="dxa"/>
+              <w:left w:w="48" w:type="dxa"/>
             </w:tcMar>
           </w:tcPr>
           <w:p>
@@ -2573,7 +2587,7 @@
             </w:tcBorders>
             <w:shd w:fill="FFFFFF" w:val="clear"/>
             <w:tcMar>
-              <w:left w:w="51" w:type="dxa"/>
+              <w:left w:w="48" w:type="dxa"/>
             </w:tcMar>
           </w:tcPr>
           <w:p>
@@ -2616,7 +2630,7 @@
         </w:trPr>
         <w:tc>
           <w:tcPr>
-            <w:tcW w:w="1719" w:type="dxa"/>
+            <w:tcW w:w="1718" w:type="dxa"/>
             <w:tcBorders>
               <w:top w:val="nil"/>
               <w:left w:val="single" w:sz="2" w:space="0" w:color="000001"/>
@@ -2627,7 +2641,7 @@
             </w:tcBorders>
             <w:shd w:fill="FFFFFF" w:val="clear"/>
             <w:tcMar>
-              <w:left w:w="51" w:type="dxa"/>
+              <w:left w:w="48" w:type="dxa"/>
             </w:tcMar>
           </w:tcPr>
           <w:p>
@@ -2661,7 +2675,7 @@
             </w:tcBorders>
             <w:shd w:fill="FFFFFF" w:val="clear"/>
             <w:tcMar>
-              <w:left w:w="51" w:type="dxa"/>
+              <w:left w:w="48" w:type="dxa"/>
             </w:tcMar>
           </w:tcPr>
           <w:p>
@@ -2704,7 +2718,7 @@
         </w:trPr>
         <w:tc>
           <w:tcPr>
-            <w:tcW w:w="1719" w:type="dxa"/>
+            <w:tcW w:w="1718" w:type="dxa"/>
             <w:tcBorders>
               <w:top w:val="nil"/>
               <w:left w:val="single" w:sz="2" w:space="0" w:color="000001"/>
@@ -2715,7 +2729,7 @@
             </w:tcBorders>
             <w:shd w:fill="FFFFFF" w:val="clear"/>
             <w:tcMar>
-              <w:left w:w="51" w:type="dxa"/>
+              <w:left w:w="48" w:type="dxa"/>
             </w:tcMar>
           </w:tcPr>
           <w:p>
@@ -2749,7 +2763,7 @@
             </w:tcBorders>
             <w:shd w:fill="FFFFFF" w:val="clear"/>
             <w:tcMar>
-              <w:left w:w="51" w:type="dxa"/>
+              <w:left w:w="48" w:type="dxa"/>
             </w:tcMar>
           </w:tcPr>
           <w:p>
@@ -2794,7 +2808,7 @@
         </w:trPr>
         <w:tc>
           <w:tcPr>
-            <w:tcW w:w="1719" w:type="dxa"/>
+            <w:tcW w:w="1718" w:type="dxa"/>
             <w:tcBorders>
               <w:top w:val="nil"/>
               <w:left w:val="single" w:sz="2" w:space="0" w:color="000001"/>
@@ -2805,7 +2819,7 @@
             </w:tcBorders>
             <w:shd w:fill="FFFFFF" w:val="clear"/>
             <w:tcMar>
-              <w:left w:w="51" w:type="dxa"/>
+              <w:left w:w="48" w:type="dxa"/>
             </w:tcMar>
           </w:tcPr>
           <w:p>
@@ -2839,7 +2853,7 @@
             </w:tcBorders>
             <w:shd w:fill="FFFFFF" w:val="clear"/>
             <w:tcMar>
-              <w:left w:w="51" w:type="dxa"/>
+              <w:left w:w="48" w:type="dxa"/>
             </w:tcMar>
           </w:tcPr>
           <w:p>
@@ -2884,7 +2898,7 @@
         </w:trPr>
         <w:tc>
           <w:tcPr>
-            <w:tcW w:w="1719" w:type="dxa"/>
+            <w:tcW w:w="1718" w:type="dxa"/>
             <w:tcBorders>
               <w:top w:val="nil"/>
               <w:left w:val="single" w:sz="2" w:space="0" w:color="000001"/>
@@ -2895,7 +2909,7 @@
             </w:tcBorders>
             <w:shd w:fill="FFFFFF" w:val="clear"/>
             <w:tcMar>
-              <w:left w:w="51" w:type="dxa"/>
+              <w:left w:w="48" w:type="dxa"/>
             </w:tcMar>
           </w:tcPr>
           <w:p>
@@ -2929,7 +2943,7 @@
             </w:tcBorders>
             <w:shd w:fill="FFFFFF" w:val="clear"/>
             <w:tcMar>
-              <w:left w:w="51" w:type="dxa"/>
+              <w:left w:w="48" w:type="dxa"/>
             </w:tcMar>
           </w:tcPr>
           <w:p>
@@ -2974,7 +2988,7 @@
         </w:trPr>
         <w:tc>
           <w:tcPr>
-            <w:tcW w:w="1719" w:type="dxa"/>
+            <w:tcW w:w="1718" w:type="dxa"/>
             <w:tcBorders>
               <w:top w:val="nil"/>
               <w:left w:val="single" w:sz="2" w:space="0" w:color="000001"/>
@@ -2985,7 +2999,7 @@
             </w:tcBorders>
             <w:shd w:fill="FFFFFF" w:val="clear"/>
             <w:tcMar>
-              <w:left w:w="51" w:type="dxa"/>
+              <w:left w:w="48" w:type="dxa"/>
             </w:tcMar>
           </w:tcPr>
           <w:p>
@@ -3019,7 +3033,7 @@
             </w:tcBorders>
             <w:shd w:fill="FFFFFF" w:val="clear"/>
             <w:tcMar>
-              <w:left w:w="51" w:type="dxa"/>
+              <w:left w:w="48" w:type="dxa"/>
             </w:tcMar>
           </w:tcPr>
           <w:p>
@@ -3062,7 +3076,7 @@
         </w:trPr>
         <w:tc>
           <w:tcPr>
-            <w:tcW w:w="1719" w:type="dxa"/>
+            <w:tcW w:w="1718" w:type="dxa"/>
             <w:tcBorders>
               <w:top w:val="nil"/>
               <w:left w:val="single" w:sz="2" w:space="0" w:color="000001"/>
@@ -3073,7 +3087,7 @@
             </w:tcBorders>
             <w:shd w:fill="FFFFFF" w:val="clear"/>
             <w:tcMar>
-              <w:left w:w="51" w:type="dxa"/>
+              <w:left w:w="48" w:type="dxa"/>
             </w:tcMar>
           </w:tcPr>
           <w:p>
@@ -3107,7 +3121,7 @@
             </w:tcBorders>
             <w:shd w:fill="FFFFFF" w:val="clear"/>
             <w:tcMar>
-              <w:left w:w="51" w:type="dxa"/>
+              <w:left w:w="48" w:type="dxa"/>
             </w:tcMar>
           </w:tcPr>
           <w:p>
@@ -3152,7 +3166,7 @@
         </w:trPr>
         <w:tc>
           <w:tcPr>
-            <w:tcW w:w="1719" w:type="dxa"/>
+            <w:tcW w:w="1718" w:type="dxa"/>
             <w:tcBorders>
               <w:top w:val="nil"/>
               <w:left w:val="single" w:sz="2" w:space="0" w:color="000001"/>
@@ -3163,7 +3177,7 @@
             </w:tcBorders>
             <w:shd w:fill="FFFFFF" w:val="clear"/>
             <w:tcMar>
-              <w:left w:w="51" w:type="dxa"/>
+              <w:left w:w="48" w:type="dxa"/>
             </w:tcMar>
           </w:tcPr>
           <w:p>
@@ -3197,7 +3211,7 @@
             </w:tcBorders>
             <w:shd w:fill="FFFFFF" w:val="clear"/>
             <w:tcMar>
-              <w:left w:w="51" w:type="dxa"/>
+              <w:left w:w="48" w:type="dxa"/>
             </w:tcMar>
           </w:tcPr>
           <w:p>
@@ -3242,7 +3256,7 @@
         </w:trPr>
         <w:tc>
           <w:tcPr>
-            <w:tcW w:w="1719" w:type="dxa"/>
+            <w:tcW w:w="1718" w:type="dxa"/>
             <w:tcBorders>
               <w:top w:val="nil"/>
               <w:left w:val="single" w:sz="2" w:space="0" w:color="000001"/>
@@ -3253,7 +3267,7 @@
             </w:tcBorders>
             <w:shd w:fill="FFFFFF" w:val="clear"/>
             <w:tcMar>
-              <w:left w:w="51" w:type="dxa"/>
+              <w:left w:w="48" w:type="dxa"/>
             </w:tcMar>
           </w:tcPr>
           <w:p>
@@ -3287,7 +3301,7 @@
             </w:tcBorders>
             <w:shd w:fill="FFFFFF" w:val="clear"/>
             <w:tcMar>
-              <w:left w:w="51" w:type="dxa"/>
+              <w:left w:w="48" w:type="dxa"/>
             </w:tcMar>
           </w:tcPr>
           <w:p>
@@ -3332,7 +3346,7 @@
         </w:trPr>
         <w:tc>
           <w:tcPr>
-            <w:tcW w:w="1719" w:type="dxa"/>
+            <w:tcW w:w="1718" w:type="dxa"/>
             <w:tcBorders>
               <w:top w:val="nil"/>
               <w:left w:val="single" w:sz="2" w:space="0" w:color="000001"/>
@@ -3343,7 +3357,7 @@
             </w:tcBorders>
             <w:shd w:fill="FFFFFF" w:val="clear"/>
             <w:tcMar>
-              <w:left w:w="51" w:type="dxa"/>
+              <w:left w:w="48" w:type="dxa"/>
             </w:tcMar>
           </w:tcPr>
           <w:p>
@@ -3377,7 +3391,7 @@
             </w:tcBorders>
             <w:shd w:fill="FFFFFF" w:val="clear"/>
             <w:tcMar>
-              <w:left w:w="51" w:type="dxa"/>
+              <w:left w:w="48" w:type="dxa"/>
             </w:tcMar>
           </w:tcPr>
           <w:p>
@@ -3422,7 +3436,7 @@
         </w:trPr>
         <w:tc>
           <w:tcPr>
-            <w:tcW w:w="1719" w:type="dxa"/>
+            <w:tcW w:w="1718" w:type="dxa"/>
             <w:tcBorders>
               <w:top w:val="nil"/>
               <w:left w:val="single" w:sz="2" w:space="0" w:color="000001"/>
@@ -3433,7 +3447,7 @@
             </w:tcBorders>
             <w:shd w:fill="FFFFFF" w:val="clear"/>
             <w:tcMar>
-              <w:left w:w="51" w:type="dxa"/>
+              <w:left w:w="48" w:type="dxa"/>
             </w:tcMar>
           </w:tcPr>
           <w:p>
@@ -3467,7 +3481,7 @@
             </w:tcBorders>
             <w:shd w:fill="FFFFFF" w:val="clear"/>
             <w:tcMar>
-              <w:left w:w="51" w:type="dxa"/>
+              <w:left w:w="48" w:type="dxa"/>
             </w:tcMar>
           </w:tcPr>
           <w:p>
@@ -3512,7 +3526,7 @@
         </w:trPr>
         <w:tc>
           <w:tcPr>
-            <w:tcW w:w="1719" w:type="dxa"/>
+            <w:tcW w:w="1718" w:type="dxa"/>
             <w:tcBorders>
               <w:top w:val="nil"/>
               <w:left w:val="single" w:sz="2" w:space="0" w:color="000001"/>
@@ -3523,7 +3537,7 @@
             </w:tcBorders>
             <w:shd w:fill="FFFFFF" w:val="clear"/>
             <w:tcMar>
-              <w:left w:w="51" w:type="dxa"/>
+              <w:left w:w="48" w:type="dxa"/>
             </w:tcMar>
           </w:tcPr>
           <w:p>
@@ -3557,7 +3571,7 @@
             </w:tcBorders>
             <w:shd w:fill="FFFFFF" w:val="clear"/>
             <w:tcMar>
-              <w:left w:w="51" w:type="dxa"/>
+              <w:left w:w="48" w:type="dxa"/>
             </w:tcMar>
           </w:tcPr>
           <w:p>
@@ -3602,7 +3616,7 @@
         </w:trPr>
         <w:tc>
           <w:tcPr>
-            <w:tcW w:w="1719" w:type="dxa"/>
+            <w:tcW w:w="1718" w:type="dxa"/>
             <w:tcBorders>
               <w:top w:val="nil"/>
               <w:left w:val="single" w:sz="2" w:space="0" w:color="000001"/>
@@ -3613,7 +3627,7 @@
             </w:tcBorders>
             <w:shd w:fill="FFFFFF" w:val="clear"/>
             <w:tcMar>
-              <w:left w:w="51" w:type="dxa"/>
+              <w:left w:w="48" w:type="dxa"/>
             </w:tcMar>
           </w:tcPr>
           <w:p>
@@ -3647,7 +3661,7 @@
             </w:tcBorders>
             <w:shd w:fill="FFFFFF" w:val="clear"/>
             <w:tcMar>
-              <w:left w:w="51" w:type="dxa"/>
+              <w:left w:w="48" w:type="dxa"/>
             </w:tcMar>
           </w:tcPr>
           <w:p>
@@ -3692,7 +3706,7 @@
         </w:trPr>
         <w:tc>
           <w:tcPr>
-            <w:tcW w:w="1719" w:type="dxa"/>
+            <w:tcW w:w="1718" w:type="dxa"/>
             <w:tcBorders>
               <w:top w:val="nil"/>
               <w:left w:val="single" w:sz="2" w:space="0" w:color="000001"/>
@@ -3703,7 +3717,7 @@
             </w:tcBorders>
             <w:shd w:fill="FFFFFF" w:val="clear"/>
             <w:tcMar>
-              <w:left w:w="51" w:type="dxa"/>
+              <w:left w:w="48" w:type="dxa"/>
             </w:tcMar>
           </w:tcPr>
           <w:p>
@@ -3737,7 +3751,7 @@
             </w:tcBorders>
             <w:shd w:fill="FFFFFF" w:val="clear"/>
             <w:tcMar>
-              <w:left w:w="51" w:type="dxa"/>
+              <w:left w:w="48" w:type="dxa"/>
             </w:tcMar>
           </w:tcPr>
           <w:p>
@@ -3782,7 +3796,7 @@
         </w:trPr>
         <w:tc>
           <w:tcPr>
-            <w:tcW w:w="1719" w:type="dxa"/>
+            <w:tcW w:w="1718" w:type="dxa"/>
             <w:tcBorders>
               <w:top w:val="nil"/>
               <w:left w:val="single" w:sz="2" w:space="0" w:color="000001"/>
@@ -3793,7 +3807,7 @@
             </w:tcBorders>
             <w:shd w:fill="FFFFFF" w:val="clear"/>
             <w:tcMar>
-              <w:left w:w="51" w:type="dxa"/>
+              <w:left w:w="48" w:type="dxa"/>
             </w:tcMar>
           </w:tcPr>
           <w:p>
@@ -3827,7 +3841,7 @@
             </w:tcBorders>
             <w:shd w:fill="FFFFFF" w:val="clear"/>
             <w:tcMar>
-              <w:left w:w="51" w:type="dxa"/>
+              <w:left w:w="48" w:type="dxa"/>
             </w:tcMar>
           </w:tcPr>
           <w:p>
@@ -3872,7 +3886,7 @@
         </w:trPr>
         <w:tc>
           <w:tcPr>
-            <w:tcW w:w="1719" w:type="dxa"/>
+            <w:tcW w:w="1718" w:type="dxa"/>
             <w:tcBorders>
               <w:top w:val="nil"/>
               <w:left w:val="single" w:sz="2" w:space="0" w:color="000001"/>
@@ -3883,7 +3897,7 @@
             </w:tcBorders>
             <w:shd w:fill="FFFFFF" w:val="clear"/>
             <w:tcMar>
-              <w:left w:w="51" w:type="dxa"/>
+              <w:left w:w="48" w:type="dxa"/>
             </w:tcMar>
           </w:tcPr>
           <w:p>
@@ -3917,7 +3931,7 @@
             </w:tcBorders>
             <w:shd w:fill="FFFFFF" w:val="clear"/>
             <w:tcMar>
-              <w:left w:w="51" w:type="dxa"/>
+              <w:left w:w="48" w:type="dxa"/>
             </w:tcMar>
           </w:tcPr>
           <w:p>
@@ -3962,7 +3976,7 @@
         </w:trPr>
         <w:tc>
           <w:tcPr>
-            <w:tcW w:w="1719" w:type="dxa"/>
+            <w:tcW w:w="1718" w:type="dxa"/>
             <w:tcBorders>
               <w:top w:val="nil"/>
               <w:left w:val="single" w:sz="2" w:space="0" w:color="000001"/>
@@ -3973,7 +3987,7 @@
             </w:tcBorders>
             <w:shd w:fill="FFFFFF" w:val="clear"/>
             <w:tcMar>
-              <w:left w:w="51" w:type="dxa"/>
+              <w:left w:w="48" w:type="dxa"/>
             </w:tcMar>
           </w:tcPr>
           <w:p>
@@ -4007,7 +4021,7 @@
             </w:tcBorders>
             <w:shd w:fill="FFFFFF" w:val="clear"/>
             <w:tcMar>
-              <w:left w:w="51" w:type="dxa"/>
+              <w:left w:w="48" w:type="dxa"/>
             </w:tcMar>
           </w:tcPr>
           <w:p>
@@ -4052,7 +4066,7 @@
         </w:trPr>
         <w:tc>
           <w:tcPr>
-            <w:tcW w:w="1719" w:type="dxa"/>
+            <w:tcW w:w="1718" w:type="dxa"/>
             <w:tcBorders>
               <w:top w:val="nil"/>
               <w:left w:val="single" w:sz="2" w:space="0" w:color="000001"/>
@@ -4063,7 +4077,7 @@
             </w:tcBorders>
             <w:shd w:fill="FFFFFF" w:val="clear"/>
             <w:tcMar>
-              <w:left w:w="51" w:type="dxa"/>
+              <w:left w:w="48" w:type="dxa"/>
             </w:tcMar>
           </w:tcPr>
           <w:p>
@@ -4097,7 +4111,7 @@
             </w:tcBorders>
             <w:shd w:fill="FFFFFF" w:val="clear"/>
             <w:tcMar>
-              <w:left w:w="51" w:type="dxa"/>
+              <w:left w:w="48" w:type="dxa"/>
             </w:tcMar>
           </w:tcPr>
           <w:p>
@@ -4130,7 +4144,7 @@
         </w:trPr>
         <w:tc>
           <w:tcPr>
-            <w:tcW w:w="1719" w:type="dxa"/>
+            <w:tcW w:w="1718" w:type="dxa"/>
             <w:tcBorders>
               <w:top w:val="nil"/>
               <w:left w:val="single" w:sz="2" w:space="0" w:color="000001"/>
@@ -4141,7 +4155,7 @@
             </w:tcBorders>
             <w:shd w:fill="FFFFFF" w:val="clear"/>
             <w:tcMar>
-              <w:left w:w="51" w:type="dxa"/>
+              <w:left w:w="48" w:type="dxa"/>
             </w:tcMar>
           </w:tcPr>
           <w:p>
@@ -4175,7 +4189,7 @@
             </w:tcBorders>
             <w:shd w:fill="FFFFFF" w:val="clear"/>
             <w:tcMar>
-              <w:left w:w="51" w:type="dxa"/>
+              <w:left w:w="48" w:type="dxa"/>
             </w:tcMar>
           </w:tcPr>
           <w:p>
@@ -4220,7 +4234,7 @@
         </w:trPr>
         <w:tc>
           <w:tcPr>
-            <w:tcW w:w="1719" w:type="dxa"/>
+            <w:tcW w:w="1718" w:type="dxa"/>
             <w:tcBorders>
               <w:top w:val="nil"/>
               <w:left w:val="single" w:sz="2" w:space="0" w:color="000001"/>
@@ -4231,7 +4245,7 @@
             </w:tcBorders>
             <w:shd w:fill="FFFFFF" w:val="clear"/>
             <w:tcMar>
-              <w:left w:w="51" w:type="dxa"/>
+              <w:left w:w="48" w:type="dxa"/>
             </w:tcMar>
           </w:tcPr>
           <w:p>
@@ -4265,7 +4279,7 @@
             </w:tcBorders>
             <w:shd w:fill="FFFFFF" w:val="clear"/>
             <w:tcMar>
-              <w:left w:w="51" w:type="dxa"/>
+              <w:left w:w="48" w:type="dxa"/>
             </w:tcMar>
           </w:tcPr>
           <w:p>
@@ -4310,7 +4324,7 @@
         </w:trPr>
         <w:tc>
           <w:tcPr>
-            <w:tcW w:w="1719" w:type="dxa"/>
+            <w:tcW w:w="1718" w:type="dxa"/>
             <w:tcBorders>
               <w:top w:val="nil"/>
               <w:left w:val="single" w:sz="2" w:space="0" w:color="000001"/>
@@ -4321,7 +4335,7 @@
             </w:tcBorders>
             <w:shd w:fill="FFFFFF" w:val="clear"/>
             <w:tcMar>
-              <w:left w:w="51" w:type="dxa"/>
+              <w:left w:w="48" w:type="dxa"/>
             </w:tcMar>
           </w:tcPr>
           <w:p>
@@ -4355,7 +4369,7 @@
             </w:tcBorders>
             <w:shd w:fill="FFFFFF" w:val="clear"/>
             <w:tcMar>
-              <w:left w:w="51" w:type="dxa"/>
+              <w:left w:w="48" w:type="dxa"/>
             </w:tcMar>
           </w:tcPr>
           <w:p>
@@ -4400,7 +4414,7 @@
         </w:trPr>
         <w:tc>
           <w:tcPr>
-            <w:tcW w:w="1719" w:type="dxa"/>
+            <w:tcW w:w="1718" w:type="dxa"/>
             <w:tcBorders>
               <w:top w:val="nil"/>
               <w:left w:val="single" w:sz="2" w:space="0" w:color="000001"/>
@@ -4411,7 +4425,7 @@
             </w:tcBorders>
             <w:shd w:fill="FFFFFF" w:val="clear"/>
             <w:tcMar>
-              <w:left w:w="51" w:type="dxa"/>
+              <w:left w:w="48" w:type="dxa"/>
             </w:tcMar>
           </w:tcPr>
           <w:p>
@@ -4445,7 +4459,7 @@
             </w:tcBorders>
             <w:shd w:fill="FFFFFF" w:val="clear"/>
             <w:tcMar>
-              <w:left w:w="51" w:type="dxa"/>
+              <w:left w:w="48" w:type="dxa"/>
             </w:tcMar>
           </w:tcPr>
           <w:p>
@@ -4490,7 +4504,7 @@
         </w:trPr>
         <w:tc>
           <w:tcPr>
-            <w:tcW w:w="1719" w:type="dxa"/>
+            <w:tcW w:w="1718" w:type="dxa"/>
             <w:tcBorders>
               <w:top w:val="nil"/>
               <w:left w:val="single" w:sz="2" w:space="0" w:color="000001"/>
@@ -4501,7 +4515,7 @@
             </w:tcBorders>
             <w:shd w:fill="FFFFFF" w:val="clear"/>
             <w:tcMar>
-              <w:left w:w="51" w:type="dxa"/>
+              <w:left w:w="48" w:type="dxa"/>
             </w:tcMar>
           </w:tcPr>
           <w:p>
@@ -4535,7 +4549,7 @@
             </w:tcBorders>
             <w:shd w:fill="FFFFFF" w:val="clear"/>
             <w:tcMar>
-              <w:left w:w="51" w:type="dxa"/>
+              <w:left w:w="48" w:type="dxa"/>
             </w:tcMar>
           </w:tcPr>
           <w:p>
@@ -4580,7 +4594,7 @@
         </w:trPr>
         <w:tc>
           <w:tcPr>
-            <w:tcW w:w="1719" w:type="dxa"/>
+            <w:tcW w:w="1718" w:type="dxa"/>
             <w:tcBorders>
               <w:top w:val="nil"/>
               <w:left w:val="single" w:sz="2" w:space="0" w:color="000001"/>
@@ -4591,7 +4605,7 @@
             </w:tcBorders>
             <w:shd w:fill="FFFFFF" w:val="clear"/>
             <w:tcMar>
-              <w:left w:w="51" w:type="dxa"/>
+              <w:left w:w="48" w:type="dxa"/>
             </w:tcMar>
           </w:tcPr>
           <w:p>
@@ -4625,7 +4639,7 @@
             </w:tcBorders>
             <w:shd w:fill="FFFFFF" w:val="clear"/>
             <w:tcMar>
-              <w:left w:w="51" w:type="dxa"/>
+              <w:left w:w="48" w:type="dxa"/>
             </w:tcMar>
           </w:tcPr>
           <w:p>
@@ -4670,7 +4684,7 @@
         </w:trPr>
         <w:tc>
           <w:tcPr>
-            <w:tcW w:w="1719" w:type="dxa"/>
+            <w:tcW w:w="1718" w:type="dxa"/>
             <w:tcBorders>
               <w:top w:val="nil"/>
               <w:left w:val="single" w:sz="2" w:space="0" w:color="000001"/>
@@ -4681,7 +4695,7 @@
             </w:tcBorders>
             <w:shd w:fill="FFFFFF" w:val="clear"/>
             <w:tcMar>
-              <w:left w:w="51" w:type="dxa"/>
+              <w:left w:w="48" w:type="dxa"/>
             </w:tcMar>
           </w:tcPr>
           <w:p>
@@ -4715,7 +4729,7 @@
             </w:tcBorders>
             <w:shd w:fill="FFFFFF" w:val="clear"/>
             <w:tcMar>
-              <w:left w:w="51" w:type="dxa"/>
+              <w:left w:w="48" w:type="dxa"/>
             </w:tcMar>
           </w:tcPr>
           <w:p>
@@ -4760,7 +4774,7 @@
         </w:trPr>
         <w:tc>
           <w:tcPr>
-            <w:tcW w:w="1719" w:type="dxa"/>
+            <w:tcW w:w="1718" w:type="dxa"/>
             <w:tcBorders>
               <w:top w:val="nil"/>
               <w:left w:val="single" w:sz="2" w:space="0" w:color="000001"/>
@@ -4771,7 +4785,7 @@
             </w:tcBorders>
             <w:shd w:fill="FFFFFF" w:val="clear"/>
             <w:tcMar>
-              <w:left w:w="51" w:type="dxa"/>
+              <w:left w:w="48" w:type="dxa"/>
             </w:tcMar>
           </w:tcPr>
           <w:p>
@@ -4805,7 +4819,7 @@
             </w:tcBorders>
             <w:shd w:fill="FFFFFF" w:val="clear"/>
             <w:tcMar>
-              <w:left w:w="51" w:type="dxa"/>
+              <w:left w:w="48" w:type="dxa"/>
             </w:tcMar>
           </w:tcPr>
           <w:p>
@@ -4850,7 +4864,7 @@
         </w:trPr>
         <w:tc>
           <w:tcPr>
-            <w:tcW w:w="1719" w:type="dxa"/>
+            <w:tcW w:w="1718" w:type="dxa"/>
             <w:tcBorders>
               <w:top w:val="nil"/>
               <w:left w:val="single" w:sz="2" w:space="0" w:color="000001"/>
@@ -4861,7 +4875,7 @@
             </w:tcBorders>
             <w:shd w:fill="FFFFFF" w:val="clear"/>
             <w:tcMar>
-              <w:left w:w="51" w:type="dxa"/>
+              <w:left w:w="48" w:type="dxa"/>
             </w:tcMar>
           </w:tcPr>
           <w:p>
@@ -4895,7 +4909,7 @@
             </w:tcBorders>
             <w:shd w:fill="FFFFFF" w:val="clear"/>
             <w:tcMar>
-              <w:left w:w="51" w:type="dxa"/>
+              <w:left w:w="48" w:type="dxa"/>
             </w:tcMar>
           </w:tcPr>
           <w:p>
@@ -4940,7 +4954,7 @@
         </w:trPr>
         <w:tc>
           <w:tcPr>
-            <w:tcW w:w="1719" w:type="dxa"/>
+            <w:tcW w:w="1718" w:type="dxa"/>
             <w:tcBorders>
               <w:top w:val="nil"/>
               <w:left w:val="single" w:sz="2" w:space="0" w:color="000001"/>
@@ -4951,7 +4965,7 @@
             </w:tcBorders>
             <w:shd w:fill="FFFFFF" w:val="clear"/>
             <w:tcMar>
-              <w:left w:w="51" w:type="dxa"/>
+              <w:left w:w="48" w:type="dxa"/>
             </w:tcMar>
           </w:tcPr>
           <w:p>
@@ -4985,7 +4999,7 @@
             </w:tcBorders>
             <w:shd w:fill="FFFFFF" w:val="clear"/>
             <w:tcMar>
-              <w:left w:w="51" w:type="dxa"/>
+              <w:left w:w="48" w:type="dxa"/>
             </w:tcMar>
           </w:tcPr>
           <w:p>
@@ -5030,7 +5044,7 @@
         </w:trPr>
         <w:tc>
           <w:tcPr>
-            <w:tcW w:w="1719" w:type="dxa"/>
+            <w:tcW w:w="1718" w:type="dxa"/>
             <w:tcBorders>
               <w:top w:val="nil"/>
               <w:left w:val="single" w:sz="2" w:space="0" w:color="000001"/>
@@ -5041,7 +5055,7 @@
             </w:tcBorders>
             <w:shd w:fill="FFFFFF" w:val="clear"/>
             <w:tcMar>
-              <w:left w:w="51" w:type="dxa"/>
+              <w:left w:w="48" w:type="dxa"/>
             </w:tcMar>
           </w:tcPr>
           <w:p>
@@ -5075,7 +5089,7 @@
             </w:tcBorders>
             <w:shd w:fill="FFFFFF" w:val="clear"/>
             <w:tcMar>
-              <w:left w:w="51" w:type="dxa"/>
+              <w:left w:w="48" w:type="dxa"/>
             </w:tcMar>
           </w:tcPr>
           <w:p>
@@ -5120,7 +5134,7 @@
         </w:trPr>
         <w:tc>
           <w:tcPr>
-            <w:tcW w:w="1719" w:type="dxa"/>
+            <w:tcW w:w="1718" w:type="dxa"/>
             <w:tcBorders>
               <w:top w:val="nil"/>
               <w:left w:val="single" w:sz="2" w:space="0" w:color="000001"/>
@@ -5131,7 +5145,7 @@
             </w:tcBorders>
             <w:shd w:fill="FFFFFF" w:val="clear"/>
             <w:tcMar>
-              <w:left w:w="51" w:type="dxa"/>
+              <w:left w:w="48" w:type="dxa"/>
             </w:tcMar>
           </w:tcPr>
           <w:p>
@@ -5165,7 +5179,7 @@
             </w:tcBorders>
             <w:shd w:fill="FFFFFF" w:val="clear"/>
             <w:tcMar>
-              <w:left w:w="51" w:type="dxa"/>
+              <w:left w:w="48" w:type="dxa"/>
             </w:tcMar>
           </w:tcPr>
           <w:p>
@@ -5210,7 +5224,7 @@
         </w:trPr>
         <w:tc>
           <w:tcPr>
-            <w:tcW w:w="1719" w:type="dxa"/>
+            <w:tcW w:w="1718" w:type="dxa"/>
             <w:tcBorders>
               <w:top w:val="nil"/>
               <w:left w:val="single" w:sz="2" w:space="0" w:color="000001"/>
@@ -5221,7 +5235,7 @@
             </w:tcBorders>
             <w:shd w:fill="FFFFFF" w:val="clear"/>
             <w:tcMar>
-              <w:left w:w="51" w:type="dxa"/>
+              <w:left w:w="48" w:type="dxa"/>
             </w:tcMar>
           </w:tcPr>
           <w:p>
@@ -5255,7 +5269,7 @@
             </w:tcBorders>
             <w:shd w:fill="FFFFFF" w:val="clear"/>
             <w:tcMar>
-              <w:left w:w="51" w:type="dxa"/>
+              <w:left w:w="48" w:type="dxa"/>
             </w:tcMar>
           </w:tcPr>
           <w:p>
@@ -5300,7 +5314,7 @@
         </w:trPr>
         <w:tc>
           <w:tcPr>
-            <w:tcW w:w="1719" w:type="dxa"/>
+            <w:tcW w:w="1718" w:type="dxa"/>
             <w:tcBorders>
               <w:top w:val="nil"/>
               <w:left w:val="single" w:sz="2" w:space="0" w:color="000001"/>
@@ -5311,7 +5325,7 @@
             </w:tcBorders>
             <w:shd w:fill="FFFFFF" w:val="clear"/>
             <w:tcMar>
-              <w:left w:w="51" w:type="dxa"/>
+              <w:left w:w="48" w:type="dxa"/>
             </w:tcMar>
           </w:tcPr>
           <w:p>
@@ -5345,7 +5359,7 @@
             </w:tcBorders>
             <w:shd w:fill="FFFFFF" w:val="clear"/>
             <w:tcMar>
-              <w:left w:w="51" w:type="dxa"/>
+              <w:left w:w="48" w:type="dxa"/>
             </w:tcMar>
           </w:tcPr>
           <w:p>
@@ -5390,7 +5404,7 @@
         </w:trPr>
         <w:tc>
           <w:tcPr>
-            <w:tcW w:w="1719" w:type="dxa"/>
+            <w:tcW w:w="1718" w:type="dxa"/>
             <w:tcBorders>
               <w:top w:val="nil"/>
               <w:left w:val="single" w:sz="2" w:space="0" w:color="000001"/>
@@ -5401,7 +5415,7 @@
             </w:tcBorders>
             <w:shd w:fill="FFFFFF" w:val="clear"/>
             <w:tcMar>
-              <w:left w:w="51" w:type="dxa"/>
+              <w:left w:w="48" w:type="dxa"/>
             </w:tcMar>
           </w:tcPr>
           <w:p>
@@ -5435,7 +5449,7 @@
             </w:tcBorders>
             <w:shd w:fill="FFFFFF" w:val="clear"/>
             <w:tcMar>
-              <w:left w:w="51" w:type="dxa"/>
+              <w:left w:w="48" w:type="dxa"/>
             </w:tcMar>
           </w:tcPr>
           <w:p>
@@ -5480,7 +5494,7 @@
         </w:trPr>
         <w:tc>
           <w:tcPr>
-            <w:tcW w:w="1719" w:type="dxa"/>
+            <w:tcW w:w="1718" w:type="dxa"/>
             <w:tcBorders>
               <w:top w:val="nil"/>
               <w:left w:val="single" w:sz="2" w:space="0" w:color="000001"/>
@@ -5491,7 +5505,7 @@
             </w:tcBorders>
             <w:shd w:fill="FFFFFF" w:val="clear"/>
             <w:tcMar>
-              <w:left w:w="51" w:type="dxa"/>
+              <w:left w:w="48" w:type="dxa"/>
             </w:tcMar>
           </w:tcPr>
           <w:p>
@@ -5525,7 +5539,7 @@
             </w:tcBorders>
             <w:shd w:fill="FFFFFF" w:val="clear"/>
             <w:tcMar>
-              <w:left w:w="51" w:type="dxa"/>
+              <w:left w:w="48" w:type="dxa"/>
             </w:tcMar>
           </w:tcPr>
           <w:p>
@@ -5570,7 +5584,7 @@
         </w:trPr>
         <w:tc>
           <w:tcPr>
-            <w:tcW w:w="1719" w:type="dxa"/>
+            <w:tcW w:w="1718" w:type="dxa"/>
             <w:tcBorders>
               <w:top w:val="nil"/>
               <w:left w:val="single" w:sz="2" w:space="0" w:color="000001"/>
@@ -5581,7 +5595,7 @@
             </w:tcBorders>
             <w:shd w:fill="FFFFFF" w:val="clear"/>
             <w:tcMar>
-              <w:left w:w="51" w:type="dxa"/>
+              <w:left w:w="48" w:type="dxa"/>
             </w:tcMar>
           </w:tcPr>
           <w:p>
@@ -5615,7 +5629,7 @@
             </w:tcBorders>
             <w:shd w:fill="FFFFFF" w:val="clear"/>
             <w:tcMar>
-              <w:left w:w="51" w:type="dxa"/>
+              <w:left w:w="48" w:type="dxa"/>
             </w:tcMar>
           </w:tcPr>
           <w:p>
@@ -5660,7 +5674,7 @@
         </w:trPr>
         <w:tc>
           <w:tcPr>
-            <w:tcW w:w="1719" w:type="dxa"/>
+            <w:tcW w:w="1718" w:type="dxa"/>
             <w:tcBorders>
               <w:top w:val="nil"/>
               <w:left w:val="single" w:sz="2" w:space="0" w:color="000001"/>
@@ -5671,7 +5685,7 @@
             </w:tcBorders>
             <w:shd w:fill="FFFFFF" w:val="clear"/>
             <w:tcMar>
-              <w:left w:w="51" w:type="dxa"/>
+              <w:left w:w="48" w:type="dxa"/>
             </w:tcMar>
           </w:tcPr>
           <w:p>
@@ -5705,7 +5719,7 @@
             </w:tcBorders>
             <w:shd w:fill="FFFFFF" w:val="clear"/>
             <w:tcMar>
-              <w:left w:w="51" w:type="dxa"/>
+              <w:left w:w="48" w:type="dxa"/>
             </w:tcMar>
           </w:tcPr>
           <w:p>
@@ -5750,7 +5764,7 @@
         </w:trPr>
         <w:tc>
           <w:tcPr>
-            <w:tcW w:w="1719" w:type="dxa"/>
+            <w:tcW w:w="1718" w:type="dxa"/>
             <w:tcBorders>
               <w:top w:val="nil"/>
               <w:left w:val="single" w:sz="2" w:space="0" w:color="000001"/>
@@ -5761,7 +5775,7 @@
             </w:tcBorders>
             <w:shd w:fill="FFFFFF" w:val="clear"/>
             <w:tcMar>
-              <w:left w:w="51" w:type="dxa"/>
+              <w:left w:w="48" w:type="dxa"/>
             </w:tcMar>
           </w:tcPr>
           <w:p>
@@ -5795,7 +5809,7 @@
             </w:tcBorders>
             <w:shd w:fill="FFFFFF" w:val="clear"/>
             <w:tcMar>
-              <w:left w:w="51" w:type="dxa"/>
+              <w:left w:w="48" w:type="dxa"/>
             </w:tcMar>
           </w:tcPr>
           <w:p>
@@ -5840,7 +5854,7 @@
         </w:trPr>
         <w:tc>
           <w:tcPr>
-            <w:tcW w:w="1719" w:type="dxa"/>
+            <w:tcW w:w="1718" w:type="dxa"/>
             <w:tcBorders>
               <w:top w:val="nil"/>
               <w:left w:val="single" w:sz="2" w:space="0" w:color="000001"/>
@@ -5851,7 +5865,7 @@
             </w:tcBorders>
             <w:shd w:fill="FFFFFF" w:val="clear"/>
             <w:tcMar>
-              <w:left w:w="51" w:type="dxa"/>
+              <w:left w:w="48" w:type="dxa"/>
             </w:tcMar>
           </w:tcPr>
           <w:p>
@@ -5885,7 +5899,7 @@
             </w:tcBorders>
             <w:shd w:fill="FFFFFF" w:val="clear"/>
             <w:tcMar>
-              <w:left w:w="51" w:type="dxa"/>
+              <w:left w:w="48" w:type="dxa"/>
             </w:tcMar>
           </w:tcPr>
           <w:p>
@@ -5930,7 +5944,7 @@
         </w:trPr>
         <w:tc>
           <w:tcPr>
-            <w:tcW w:w="1719" w:type="dxa"/>
+            <w:tcW w:w="1718" w:type="dxa"/>
             <w:tcBorders>
               <w:top w:val="nil"/>
               <w:left w:val="single" w:sz="2" w:space="0" w:color="000001"/>
@@ -5941,7 +5955,7 @@
             </w:tcBorders>
             <w:shd w:fill="FFFFFF" w:val="clear"/>
             <w:tcMar>
-              <w:left w:w="51" w:type="dxa"/>
+              <w:left w:w="48" w:type="dxa"/>
             </w:tcMar>
           </w:tcPr>
           <w:p>
@@ -5975,7 +5989,7 @@
             </w:tcBorders>
             <w:shd w:fill="FFFFFF" w:val="clear"/>
             <w:tcMar>
-              <w:left w:w="51" w:type="dxa"/>
+              <w:left w:w="48" w:type="dxa"/>
             </w:tcMar>
           </w:tcPr>
           <w:p>
@@ -6032,7 +6046,7 @@
       <w:pgNumType w:fmt="decimal"/>
       <w:formProt w:val="false"/>
       <w:textDirection w:val="lrTb"/>
-      <w:docGrid w:type="default" w:linePitch="239" w:charSpace="4294961151"/>
+      <w:docGrid w:type="default" w:linePitch="240" w:charSpace="4294961151"/>
     </w:sectPr>
   </w:body>
 </w:document>
@@ -6546,6 +6560,18 @@
       <w:rFonts w:cs="OpenSymbol"/>
     </w:rPr>
   </w:style>
+  <w:style w:type="character" w:styleId="ListLabel9">
+    <w:name w:val="ListLabel 9"/>
+    <w:rPr>
+      <w:rFonts w:cs="Symbol"/>
+    </w:rPr>
+  </w:style>
+  <w:style w:type="character" w:styleId="ListLabel10">
+    <w:name w:val="ListLabel 10"/>
+    <w:rPr>
+      <w:rFonts w:cs="OpenSymbol"/>
+    </w:rPr>
+  </w:style>
   <w:style w:type="paragraph" w:styleId="Style17">
     <w:name w:val="Заголовок"/>
     <w:basedOn w:val="Normal"/>

</xml_diff>